<commit_message>
Finished laboratory work number 7
</commit_message>
<xml_diff>
--- a/labs/laboratory-work-7/Лабораторна робота №7.docx
+++ b/labs/laboratory-work-7/Лабораторна робота №7.docx
@@ -628,7 +628,7 @@
       <w:pPr>
         <w:numPr>
           <w:ilvl w:val="0"/>
-          <w:numId w:val="4"/>
+          <w:numId w:val="1"/>
         </w:numPr>
         <w:ind w:left="425" w:hanging="360"/>
         <w:jc w:val="both"/>
@@ -650,7 +650,7 @@
       <w:pPr>
         <w:numPr>
           <w:ilvl w:val="0"/>
-          <w:numId w:val="4"/>
+          <w:numId w:val="1"/>
         </w:numPr>
         <w:ind w:left="425" w:hanging="360"/>
         <w:jc w:val="both"/>
@@ -696,7 +696,7 @@
       <w:pPr>
         <w:numPr>
           <w:ilvl w:val="0"/>
-          <w:numId w:val="5"/>
+          <w:numId w:val="2"/>
         </w:numPr>
         <w:ind w:left="425" w:hanging="360"/>
         <w:jc w:val="both"/>
@@ -723,7 +723,7 @@
       <w:pPr>
         <w:numPr>
           <w:ilvl w:val="0"/>
-          <w:numId w:val="5"/>
+          <w:numId w:val="2"/>
         </w:numPr>
         <w:ind w:left="425" w:hanging="360"/>
         <w:jc w:val="both"/>
@@ -750,7 +750,7 @@
       <w:pPr>
         <w:numPr>
           <w:ilvl w:val="0"/>
-          <w:numId w:val="5"/>
+          <w:numId w:val="2"/>
         </w:numPr>
         <w:ind w:left="425" w:hanging="360"/>
         <w:jc w:val="both"/>
@@ -777,7 +777,7 @@
       <w:pPr>
         <w:numPr>
           <w:ilvl w:val="0"/>
-          <w:numId w:val="5"/>
+          <w:numId w:val="2"/>
         </w:numPr>
         <w:ind w:left="425" w:hanging="360"/>
         <w:jc w:val="both"/>
@@ -1838,13 +1838,12 @@
       <w:pPr>
         <w:numPr>
           <w:ilvl w:val="0"/>
-          <w:numId w:val="2"/>
+          <w:numId w:val="6"/>
         </w:numPr>
         <w:ind w:left="720" w:hanging="360"/>
         <w:rPr>
           <w:sz w:val="28"/>
           <w:szCs w:val="28"/>
-          <w:u w:val="none"/>
         </w:rPr>
       </w:pPr>
       <w:r>
@@ -1854,6 +1853,11 @@
           <w:rtl w:val="0"/>
         </w:rPr>
         <w:t xml:space="preserve">*Охарактеризуйте поняття скриптового сценарію у командній оболонці.</w:t>
+      </w:r>
+      <w:r>
+        <w:rPr>
+          <w:rtl w:val="0"/>
+        </w:rPr>
       </w:r>
     </w:p>
     <w:p>
@@ -1891,13 +1895,12 @@
       <w:pPr>
         <w:numPr>
           <w:ilvl w:val="0"/>
-          <w:numId w:val="2"/>
+          <w:numId w:val="6"/>
         </w:numPr>
         <w:ind w:left="720" w:hanging="360"/>
         <w:rPr>
           <w:sz w:val="28"/>
           <w:szCs w:val="28"/>
-          <w:u w:val="none"/>
         </w:rPr>
       </w:pPr>
       <w:r>
@@ -1907,6 +1910,11 @@
           <w:rtl w:val="0"/>
         </w:rPr>
         <w:t xml:space="preserve">*Яким чином створюються та редагуються скрипти, що треба зробити щоб запустити скрипт?</w:t>
+      </w:r>
+      <w:r>
+        <w:rPr>
+          <w:rtl w:val="0"/>
+        </w:rPr>
       </w:r>
     </w:p>
     <w:p>
@@ -1964,13 +1972,12 @@
       <w:pPr>
         <w:numPr>
           <w:ilvl w:val="0"/>
-          <w:numId w:val="1"/>
+          <w:numId w:val="5"/>
         </w:numPr>
         <w:ind w:left="1440" w:hanging="360"/>
         <w:rPr>
           <w:sz w:val="28"/>
           <w:szCs w:val="28"/>
-          <w:u w:val="none"/>
         </w:rPr>
       </w:pPr>
       <w:r>
@@ -1980,6 +1987,11 @@
           <w:rtl w:val="0"/>
         </w:rPr>
         <w:t xml:space="preserve">Grant the file execution privileges:</w:t>
+      </w:r>
+      <w:r>
+        <w:rPr>
+          <w:rtl w:val="0"/>
+        </w:rPr>
       </w:r>
     </w:p>
     <w:p>
@@ -2005,13 +2017,12 @@
       <w:pPr>
         <w:numPr>
           <w:ilvl w:val="0"/>
-          <w:numId w:val="1"/>
+          <w:numId w:val="5"/>
         </w:numPr>
         <w:ind w:left="1440" w:hanging="360"/>
         <w:rPr>
           <w:sz w:val="28"/>
           <w:szCs w:val="28"/>
-          <w:u w:val="none"/>
         </w:rPr>
       </w:pPr>
       <w:r>
@@ -2021,6 +2032,11 @@
           <w:rtl w:val="0"/>
         </w:rPr>
         <w:t xml:space="preserve">Change to the directory where the script is located:</w:t>
+      </w:r>
+      <w:r>
+        <w:rPr>
+          <w:rtl w:val="0"/>
+        </w:rPr>
       </w:r>
     </w:p>
     <w:p>
@@ -2046,13 +2062,12 @@
       <w:pPr>
         <w:numPr>
           <w:ilvl w:val="0"/>
-          <w:numId w:val="1"/>
+          <w:numId w:val="5"/>
         </w:numPr>
         <w:ind w:left="1440" w:hanging="360"/>
         <w:rPr>
           <w:sz w:val="28"/>
           <w:szCs w:val="28"/>
-          <w:u w:val="none"/>
         </w:rPr>
       </w:pPr>
       <w:r>
@@ -2062,6 +2077,11 @@
           <w:rtl w:val="0"/>
         </w:rPr>
         <w:t xml:space="preserve">Run the script:</w:t>
+      </w:r>
+      <w:r>
+        <w:rPr>
+          <w:rtl w:val="0"/>
+        </w:rPr>
       </w:r>
     </w:p>
     <w:p>
@@ -2101,13 +2121,12 @@
       <w:pPr>
         <w:numPr>
           <w:ilvl w:val="0"/>
-          <w:numId w:val="2"/>
+          <w:numId w:val="6"/>
         </w:numPr>
         <w:ind w:left="720" w:hanging="360"/>
         <w:rPr>
           <w:sz w:val="28"/>
           <w:szCs w:val="28"/>
-          <w:u w:val="none"/>
         </w:rPr>
       </w:pPr>
       <w:r>
@@ -2117,6 +2136,11 @@
           <w:rtl w:val="0"/>
         </w:rPr>
         <w:t xml:space="preserve">**Які основні компоненти материнської плати ви знаєте?</w:t>
+      </w:r>
+      <w:r>
+        <w:rPr>
+          <w:rtl w:val="0"/>
+        </w:rPr>
       </w:r>
     </w:p>
     <w:p>
@@ -2367,13 +2391,12 @@
       <w:pPr>
         <w:numPr>
           <w:ilvl w:val="0"/>
-          <w:numId w:val="2"/>
+          <w:numId w:val="6"/>
         </w:numPr>
         <w:ind w:left="720" w:hanging="360"/>
         <w:rPr>
           <w:sz w:val="28"/>
           <w:szCs w:val="28"/>
-          <w:u w:val="none"/>
         </w:rPr>
       </w:pPr>
       <w:r>
@@ -2383,6 +2406,11 @@
           <w:rtl w:val="0"/>
         </w:rPr>
         <w:t xml:space="preserve">**Коротко охарактеризуйте для яких пристроїв оперують поняттями MBR та GPT?</w:t>
+      </w:r>
+      <w:r>
+        <w:rPr>
+          <w:rtl w:val="0"/>
+        </w:rPr>
       </w:r>
     </w:p>
     <w:p>
@@ -2653,13 +2681,12 @@
       <w:pPr>
         <w:numPr>
           <w:ilvl w:val="0"/>
-          <w:numId w:val="2"/>
+          <w:numId w:val="6"/>
         </w:numPr>
         <w:ind w:left="720" w:hanging="360"/>
         <w:rPr>
           <w:sz w:val="28"/>
           <w:szCs w:val="28"/>
-          <w:u w:val="none"/>
         </w:rPr>
       </w:pPr>
       <w:r>
@@ -2669,6 +2696,11 @@
           <w:rtl w:val="0"/>
         </w:rPr>
         <w:t xml:space="preserve">**В чому суть операції монтування, для чого вона потрібна?</w:t>
+      </w:r>
+      <w:r>
+        <w:rPr>
+          <w:rtl w:val="0"/>
+        </w:rPr>
       </w:r>
     </w:p>
     <w:p>
@@ -2710,252 +2742,2683 @@
         <w:ind w:left="0" w:firstLine="0"/>
         <w:jc w:val="both"/>
         <w:rPr>
-          <w:sz w:val="28"/>
-          <w:szCs w:val="28"/>
-        </w:rPr>
-      </w:pPr>
-      <w:r>
-        <w:rPr>
-          <w:b w:val="1"/>
-          <w:sz w:val="28"/>
-          <w:szCs w:val="28"/>
-          <w:rtl w:val="0"/>
-        </w:rPr>
-        <w:t xml:space="preserve">Хід роботи.  </w:t>
-      </w:r>
-      <w:r>
-        <w:rPr>
           <w:b w:val="1"/>
           <w:i w:val="1"/>
           <w:color w:val="ff0000"/>
           <w:sz w:val="28"/>
           <w:szCs w:val="28"/>
-          <w:rtl w:val="0"/>
-        </w:rPr>
-        <w:t xml:space="preserve">Created by Vlad Sapozhnyk</w:t>
-      </w:r>
-      <w:r>
-        <w:rPr>
-          <w:rtl w:val="0"/>
-        </w:rPr>
-      </w:r>
-    </w:p>
-    <w:p>
-      <w:pPr>
-        <w:spacing w:after="0" w:before="0" w:line="276" w:lineRule="auto"/>
-        <w:ind w:left="0" w:right="0" w:firstLine="0"/>
-        <w:jc w:val="left"/>
+        </w:rPr>
+      </w:pPr>
+      <w:r>
+        <w:rPr>
+          <w:b w:val="1"/>
+          <w:sz w:val="28"/>
+          <w:szCs w:val="28"/>
+          <w:rtl w:val="0"/>
+        </w:rPr>
+        <w:t xml:space="preserve">Хід роботи.  </w:t>
+      </w:r>
+      <w:r>
         <w:rPr>
           <w:b w:val="1"/>
           <w:i w:val="1"/>
           <w:color w:val="ff0000"/>
           <w:sz w:val="28"/>
           <w:szCs w:val="28"/>
-        </w:rPr>
-      </w:pPr>
-      <w:r>
-        <w:rPr>
-          <w:b w:val="1"/>
-          <w:sz w:val="28"/>
-          <w:szCs w:val="28"/>
-          <w:shd w:fill="auto" w:val="clear"/>
-          <w:rtl w:val="0"/>
-        </w:rPr>
-        <w:t xml:space="preserve">Контрольнi запитання: </w:t>
+          <w:rtl w:val="0"/>
+        </w:rPr>
+        <w:t xml:space="preserve">Created by Vlad Sapozhnyk</w:t>
+      </w:r>
+    </w:p>
+    <w:p>
+      <w:pPr>
+        <w:numPr>
+          <w:ilvl w:val="0"/>
+          <w:numId w:val="4"/>
+        </w:numPr>
+        <w:ind w:left="425.19685039370086" w:hanging="360"/>
+        <w:jc w:val="both"/>
+        <w:rPr>
+          <w:sz w:val="28"/>
+          <w:szCs w:val="28"/>
+        </w:rPr>
+      </w:pPr>
+      <w:r>
+        <w:rPr>
+          <w:sz w:val="28"/>
+          <w:szCs w:val="28"/>
+          <w:rtl w:val="0"/>
+        </w:rPr>
+        <w:t xml:space="preserve">Опрацюйте всі приклади команд, що представлені у лабораторних роботах курсу </w:t>
       </w:r>
       <w:r>
         <w:rPr>
           <w:b w:val="1"/>
           <w:i w:val="1"/>
-          <w:color w:val="ff0000"/>
-          <w:sz w:val="28"/>
-          <w:szCs w:val="28"/>
-          <w:shd w:fill="auto" w:val="clear"/>
-          <w:rtl w:val="0"/>
-        </w:rPr>
-        <w:t xml:space="preserve">Created by </w:t>
+          <w:sz w:val="28"/>
+          <w:szCs w:val="28"/>
+          <w:rtl w:val="0"/>
+        </w:rPr>
+        <w:t xml:space="preserve">NDG Linux Essentials - Lab 11: Basic Scripting </w:t>
+      </w:r>
+      <w:r>
+        <w:rPr>
+          <w:sz w:val="28"/>
+          <w:szCs w:val="28"/>
+          <w:rtl w:val="0"/>
+        </w:rPr>
+        <w:t xml:space="preserve">та </w:t>
       </w:r>
       <w:r>
         <w:rPr>
           <w:b w:val="1"/>
           <w:i w:val="1"/>
-          <w:color w:val="ff0000"/>
-          <w:sz w:val="28"/>
-          <w:szCs w:val="28"/>
-          <w:rtl w:val="0"/>
-        </w:rPr>
-        <w:t xml:space="preserve">Max Karpenko</w:t>
-      </w:r>
-    </w:p>
-    <w:p>
-      <w:pPr>
-        <w:spacing w:after="0" w:before="0" w:line="276" w:lineRule="auto"/>
-        <w:ind w:left="0" w:right="0" w:firstLine="0"/>
+          <w:sz w:val="28"/>
+          <w:szCs w:val="28"/>
+          <w:rtl w:val="0"/>
+        </w:rPr>
+        <w:t xml:space="preserve">Lab 12: Understanding Computer Hardware. </w:t>
+      </w:r>
+      <w:r>
+        <w:rPr>
+          <w:sz w:val="28"/>
+          <w:szCs w:val="28"/>
+          <w:rtl w:val="0"/>
+        </w:rPr>
+        <w:t xml:space="preserve">Створіть таблицю для опису цих команд. </w:t>
+      </w:r>
+    </w:p>
+    <w:p>
+      <w:pPr>
+        <w:jc w:val="both"/>
+        <w:rPr>
+          <w:sz w:val="28"/>
+          <w:szCs w:val="28"/>
+        </w:rPr>
+      </w:pPr>
+      <w:r>
+        <w:rPr>
+          <w:rtl w:val="0"/>
+        </w:rPr>
+      </w:r>
+    </w:p>
+    <w:tbl>
+      <w:tblPr>
+        <w:tblStyle w:val="Table2"/>
+        <w:tblW w:w="11108.0" w:type="dxa"/>
         <w:jc w:val="left"/>
-        <w:rPr>
-          <w:b w:val="1"/>
-          <w:sz w:val="28"/>
-          <w:szCs w:val="28"/>
-        </w:rPr>
-      </w:pPr>
-      <w:r>
-        <w:rPr>
-          <w:b w:val="1"/>
-          <w:sz w:val="28"/>
-          <w:szCs w:val="28"/>
-          <w:rtl w:val="0"/>
-        </w:rPr>
-        <w:t xml:space="preserve">1. В чому відмінність між командами arch та lscpu?</w:t>
-      </w:r>
-    </w:p>
-    <w:p>
-      <w:pPr>
-        <w:spacing w:after="0" w:before="0" w:line="276" w:lineRule="auto"/>
-        <w:ind w:left="0" w:right="0" w:firstLine="0"/>
-        <w:jc w:val="left"/>
-        <w:rPr>
-          <w:sz w:val="28"/>
-          <w:szCs w:val="28"/>
-        </w:rPr>
-      </w:pPr>
-      <w:r>
-        <w:rPr>
-          <w:sz w:val="28"/>
-          <w:szCs w:val="28"/>
-          <w:rtl w:val="0"/>
-        </w:rPr>
-        <w:t xml:space="preserve">Команда </w:t>
-      </w:r>
-      <w:r>
-        <w:rPr>
-          <w:b w:val="1"/>
-          <w:sz w:val="28"/>
-          <w:szCs w:val="28"/>
-          <w:rtl w:val="0"/>
-        </w:rPr>
-        <w:t xml:space="preserve">arch</w:t>
-      </w:r>
-      <w:r>
-        <w:rPr>
-          <w:sz w:val="28"/>
-          <w:szCs w:val="28"/>
-          <w:rtl w:val="0"/>
-        </w:rPr>
-        <w:t xml:space="preserve"> виводить архітектуру процесора системи, зазвичай повертаючи одне коротке значення, наприклад, x86_64. Команда </w:t>
-      </w:r>
-      <w:r>
-        <w:rPr>
-          <w:b w:val="1"/>
-          <w:sz w:val="28"/>
-          <w:szCs w:val="28"/>
-          <w:rtl w:val="0"/>
-        </w:rPr>
-        <w:t xml:space="preserve">lscpu</w:t>
-      </w:r>
-      <w:r>
-        <w:rPr>
-          <w:sz w:val="28"/>
-          <w:szCs w:val="28"/>
-          <w:rtl w:val="0"/>
-        </w:rPr>
-        <w:t xml:space="preserve"> надає детальнішу інформацію про процесор, включаючи кількість ядер, потоків, архітектуру, робочу частоту та інші технічні характеристики.</w:t>
-      </w:r>
-    </w:p>
-    <w:p>
-      <w:pPr>
-        <w:spacing w:after="0" w:before="0" w:line="276" w:lineRule="auto"/>
-        <w:ind w:left="0" w:right="0" w:firstLine="0"/>
-        <w:jc w:val="left"/>
-        <w:rPr>
-          <w:sz w:val="28"/>
-          <w:szCs w:val="28"/>
-        </w:rPr>
-      </w:pPr>
-      <w:r>
-        <w:rPr>
-          <w:rtl w:val="0"/>
-        </w:rPr>
-      </w:r>
-    </w:p>
-    <w:p>
-      <w:pPr>
-        <w:spacing w:after="0" w:before="0" w:line="276" w:lineRule="auto"/>
-        <w:ind w:left="0" w:right="0" w:firstLine="0"/>
-        <w:jc w:val="left"/>
-        <w:rPr>
-          <w:sz w:val="28"/>
-          <w:szCs w:val="28"/>
-        </w:rPr>
-      </w:pPr>
-      <w:r>
-        <w:rPr>
-          <w:b w:val="1"/>
-          <w:sz w:val="28"/>
-          <w:szCs w:val="28"/>
-          <w:rtl w:val="0"/>
-        </w:rPr>
-        <w:t xml:space="preserve">2. Якою командою можна отримати інформацію про стан використання RAM поточною системою?</w:t>
-      </w:r>
-      <w:r>
-        <w:rPr>
-          <w:rtl w:val="0"/>
-        </w:rPr>
-      </w:r>
-    </w:p>
-    <w:p>
-      <w:pPr>
-        <w:spacing w:line="276" w:lineRule="auto"/>
-        <w:rPr>
-          <w:sz w:val="28"/>
-          <w:szCs w:val="28"/>
-        </w:rPr>
-      </w:pPr>
-      <w:r>
-        <w:rPr>
-          <w:sz w:val="28"/>
-          <w:szCs w:val="28"/>
-          <w:rtl w:val="0"/>
-        </w:rPr>
-        <w:t xml:space="preserve">Командою </w:t>
-      </w:r>
-      <w:r>
-        <w:rPr>
-          <w:b w:val="1"/>
-          <w:sz w:val="28"/>
-          <w:szCs w:val="28"/>
-          <w:rtl w:val="0"/>
-        </w:rPr>
-        <w:t xml:space="preserve">free</w:t>
-      </w:r>
-      <w:r>
-        <w:rPr>
-          <w:sz w:val="28"/>
-          <w:szCs w:val="28"/>
-          <w:rtl w:val="0"/>
-        </w:rPr>
-        <w:t xml:space="preserve"> можна отримати інформацію про стан використання </w:t>
-      </w:r>
-      <w:r>
-        <w:rPr>
-          <w:b w:val="1"/>
-          <w:sz w:val="28"/>
-          <w:szCs w:val="28"/>
-          <w:rtl w:val="0"/>
-        </w:rPr>
-        <w:t xml:space="preserve">RAM</w:t>
-      </w:r>
-      <w:r>
-        <w:rPr>
-          <w:sz w:val="28"/>
-          <w:szCs w:val="28"/>
-          <w:rtl w:val="0"/>
-        </w:rPr>
-        <w:t xml:space="preserve"> у системі.</w:t>
-      </w:r>
-    </w:p>
-    <w:p>
-      <w:pPr>
-        <w:spacing w:line="276" w:lineRule="auto"/>
+        <w:tblBorders>
+          <w:top w:color="000000" w:space="0" w:sz="8" w:val="single"/>
+          <w:left w:color="000000" w:space="0" w:sz="8" w:val="single"/>
+          <w:bottom w:color="000000" w:space="0" w:sz="8" w:val="single"/>
+          <w:right w:color="000000" w:space="0" w:sz="8" w:val="single"/>
+          <w:insideH w:color="000000" w:space="0" w:sz="8" w:val="single"/>
+          <w:insideV w:color="000000" w:space="0" w:sz="8" w:val="single"/>
+        </w:tblBorders>
+        <w:tblLayout w:type="fixed"/>
+        <w:tblLook w:val="0600"/>
+      </w:tblPr>
+      <w:tblGrid>
+        <w:gridCol w:w="5554"/>
+        <w:gridCol w:w="5554"/>
+        <w:tblGridChange w:id="0">
+          <w:tblGrid>
+            <w:gridCol w:w="5554"/>
+            <w:gridCol w:w="5554"/>
+          </w:tblGrid>
+        </w:tblGridChange>
+      </w:tblGrid>
+      <w:tr>
+        <w:trPr>
+          <w:cantSplit w:val="0"/>
+          <w:tblHeader w:val="0"/>
+        </w:trPr>
+        <w:tc>
+          <w:tcPr>
+            <w:shd w:fill="auto" w:val="clear"/>
+            <w:tcMar>
+              <w:top w:w="100.0" w:type="dxa"/>
+              <w:left w:w="100.0" w:type="dxa"/>
+              <w:bottom w:w="100.0" w:type="dxa"/>
+              <w:right w:w="100.0" w:type="dxa"/>
+            </w:tcMar>
+            <w:vAlign w:val="top"/>
+          </w:tcPr>
+          <w:p>
+            <w:pPr>
+              <w:widowControl w:val="0"/>
+              <w:jc w:val="center"/>
+              <w:rPr>
+                <w:sz w:val="28"/>
+                <w:szCs w:val="28"/>
+              </w:rPr>
+            </w:pPr>
+            <w:r>
+              <w:rPr>
+                <w:sz w:val="28"/>
+                <w:szCs w:val="28"/>
+                <w:rtl w:val="0"/>
+              </w:rPr>
+              <w:t xml:space="preserve">Name of the command </w:t>
+            </w:r>
+          </w:p>
+        </w:tc>
+        <w:tc>
+          <w:tcPr>
+            <w:shd w:fill="auto" w:val="clear"/>
+            <w:tcMar>
+              <w:top w:w="100.0" w:type="dxa"/>
+              <w:left w:w="100.0" w:type="dxa"/>
+              <w:bottom w:w="100.0" w:type="dxa"/>
+              <w:right w:w="100.0" w:type="dxa"/>
+            </w:tcMar>
+            <w:vAlign w:val="top"/>
+          </w:tcPr>
+          <w:p>
+            <w:pPr>
+              <w:widowControl w:val="0"/>
+              <w:jc w:val="center"/>
+              <w:rPr>
+                <w:sz w:val="28"/>
+                <w:szCs w:val="28"/>
+              </w:rPr>
+            </w:pPr>
+            <w:r>
+              <w:rPr>
+                <w:sz w:val="28"/>
+                <w:szCs w:val="28"/>
+                <w:rtl w:val="0"/>
+              </w:rPr>
+              <w:t xml:space="preserve">Its purpose and functionality</w:t>
+            </w:r>
+          </w:p>
+        </w:tc>
+      </w:tr>
+      <w:tr>
+        <w:trPr>
+          <w:cantSplit w:val="0"/>
+          <w:tblHeader w:val="0"/>
+        </w:trPr>
+        <w:tc>
+          <w:tcPr>
+            <w:shd w:fill="auto" w:val="clear"/>
+            <w:tcMar>
+              <w:top w:w="100.0" w:type="dxa"/>
+              <w:left w:w="100.0" w:type="dxa"/>
+              <w:bottom w:w="100.0" w:type="dxa"/>
+              <w:right w:w="100.0" w:type="dxa"/>
+            </w:tcMar>
+            <w:vAlign w:val="top"/>
+          </w:tcPr>
+          <w:p>
+            <w:pPr>
+              <w:widowControl w:val="0"/>
+              <w:jc w:val="center"/>
+              <w:rPr>
+                <w:sz w:val="28"/>
+                <w:szCs w:val="28"/>
+              </w:rPr>
+            </w:pPr>
+            <w:r>
+              <w:rPr>
+                <w:sz w:val="28"/>
+                <w:szCs w:val="28"/>
+                <w:rtl w:val="0"/>
+              </w:rPr>
+              <w:t xml:space="preserve">vi myfile </w:t>
+            </w:r>
+          </w:p>
+        </w:tc>
+        <w:tc>
+          <w:tcPr>
+            <w:shd w:fill="auto" w:val="clear"/>
+            <w:tcMar>
+              <w:top w:w="100.0" w:type="dxa"/>
+              <w:left w:w="100.0" w:type="dxa"/>
+              <w:bottom w:w="100.0" w:type="dxa"/>
+              <w:right w:w="100.0" w:type="dxa"/>
+            </w:tcMar>
+            <w:vAlign w:val="top"/>
+          </w:tcPr>
+          <w:p>
+            <w:pPr>
+              <w:widowControl w:val="0"/>
+              <w:rPr>
+                <w:sz w:val="28"/>
+                <w:szCs w:val="28"/>
+              </w:rPr>
+            </w:pPr>
+            <w:r>
+              <w:rPr>
+                <w:sz w:val="28"/>
+                <w:szCs w:val="28"/>
+                <w:rtl w:val="0"/>
+              </w:rPr>
+              <w:t xml:space="preserve">The vi myfile command in the terminal launches the vi text editor to open or create a myfile file.</w:t>
+            </w:r>
+          </w:p>
+        </w:tc>
+      </w:tr>
+      <w:tr>
+        <w:trPr>
+          <w:cantSplit w:val="0"/>
+          <w:tblHeader w:val="0"/>
+        </w:trPr>
+        <w:tc>
+          <w:tcPr>
+            <w:shd w:fill="auto" w:val="clear"/>
+            <w:tcMar>
+              <w:top w:w="100.0" w:type="dxa"/>
+              <w:left w:w="100.0" w:type="dxa"/>
+              <w:bottom w:w="100.0" w:type="dxa"/>
+              <w:right w:w="100.0" w:type="dxa"/>
+            </w:tcMar>
+            <w:vAlign w:val="top"/>
+          </w:tcPr>
+          <w:p>
+            <w:pPr>
+              <w:widowControl w:val="0"/>
+              <w:jc w:val="center"/>
+              <w:rPr>
+                <w:sz w:val="28"/>
+                <w:szCs w:val="28"/>
+              </w:rPr>
+            </w:pPr>
+            <w:r>
+              <w:rPr>
+                <w:sz w:val="28"/>
+                <w:szCs w:val="28"/>
+                <w:rtl w:val="0"/>
+              </w:rPr>
+              <w:t xml:space="preserve">wq</w:t>
+            </w:r>
+          </w:p>
+        </w:tc>
+        <w:tc>
+          <w:tcPr>
+            <w:shd w:fill="auto" w:val="clear"/>
+            <w:tcMar>
+              <w:top w:w="100.0" w:type="dxa"/>
+              <w:left w:w="100.0" w:type="dxa"/>
+              <w:bottom w:w="100.0" w:type="dxa"/>
+              <w:right w:w="100.0" w:type="dxa"/>
+            </w:tcMar>
+            <w:vAlign w:val="top"/>
+          </w:tcPr>
+          <w:p>
+            <w:pPr>
+              <w:widowControl w:val="0"/>
+              <w:rPr>
+                <w:sz w:val="28"/>
+                <w:szCs w:val="28"/>
+              </w:rPr>
+            </w:pPr>
+            <w:r>
+              <w:rPr>
+                <w:sz w:val="28"/>
+                <w:szCs w:val="28"/>
+                <w:rtl w:val="0"/>
+              </w:rPr>
+              <w:t xml:space="preserve">Write the file to the disk and quit. </w:t>
+            </w:r>
+          </w:p>
+        </w:tc>
+      </w:tr>
+      <w:tr>
+        <w:trPr>
+          <w:cantSplit w:val="0"/>
+          <w:tblHeader w:val="0"/>
+        </w:trPr>
+        <w:tc>
+          <w:tcPr>
+            <w:shd w:fill="auto" w:val="clear"/>
+            <w:tcMar>
+              <w:top w:w="100.0" w:type="dxa"/>
+              <w:left w:w="100.0" w:type="dxa"/>
+              <w:bottom w:w="100.0" w:type="dxa"/>
+              <w:right w:w="100.0" w:type="dxa"/>
+            </w:tcMar>
+            <w:vAlign w:val="top"/>
+          </w:tcPr>
+          <w:p>
+            <w:pPr>
+              <w:widowControl w:val="0"/>
+              <w:jc w:val="center"/>
+              <w:rPr>
+                <w:sz w:val="28"/>
+                <w:szCs w:val="28"/>
+              </w:rPr>
+            </w:pPr>
+            <w:r>
+              <w:rPr>
+                <w:sz w:val="28"/>
+                <w:szCs w:val="28"/>
+                <w:rtl w:val="0"/>
+              </w:rPr>
+              <w:t xml:space="preserve">j</w:t>
+            </w:r>
+          </w:p>
+        </w:tc>
+        <w:tc>
+          <w:tcPr>
+            <w:shd w:fill="auto" w:val="clear"/>
+            <w:tcMar>
+              <w:top w:w="100.0" w:type="dxa"/>
+              <w:left w:w="100.0" w:type="dxa"/>
+              <w:bottom w:w="100.0" w:type="dxa"/>
+              <w:right w:w="100.0" w:type="dxa"/>
+            </w:tcMar>
+            <w:vAlign w:val="top"/>
+          </w:tcPr>
+          <w:p>
+            <w:pPr>
+              <w:widowControl w:val="0"/>
+              <w:rPr>
+                <w:sz w:val="28"/>
+                <w:szCs w:val="28"/>
+              </w:rPr>
+            </w:pPr>
+            <w:r>
+              <w:rPr>
+                <w:sz w:val="28"/>
+                <w:szCs w:val="28"/>
+                <w:rtl w:val="0"/>
+              </w:rPr>
+              <w:t xml:space="preserve">Moves cursor down one line (same as down arrow). </w:t>
+            </w:r>
+          </w:p>
+        </w:tc>
+      </w:tr>
+      <w:tr>
+        <w:trPr>
+          <w:cantSplit w:val="0"/>
+          <w:tblHeader w:val="0"/>
+        </w:trPr>
+        <w:tc>
+          <w:tcPr>
+            <w:shd w:fill="auto" w:val="clear"/>
+            <w:tcMar>
+              <w:top w:w="100.0" w:type="dxa"/>
+              <w:left w:w="100.0" w:type="dxa"/>
+              <w:bottom w:w="100.0" w:type="dxa"/>
+              <w:right w:w="100.0" w:type="dxa"/>
+            </w:tcMar>
+            <w:vAlign w:val="top"/>
+          </w:tcPr>
+          <w:p>
+            <w:pPr>
+              <w:widowControl w:val="0"/>
+              <w:jc w:val="center"/>
+              <w:rPr>
+                <w:sz w:val="28"/>
+                <w:szCs w:val="28"/>
+              </w:rPr>
+            </w:pPr>
+            <w:r>
+              <w:rPr>
+                <w:sz w:val="28"/>
+                <w:szCs w:val="28"/>
+                <w:rtl w:val="0"/>
+              </w:rPr>
+              <w:t xml:space="preserve">k</w:t>
+            </w:r>
+          </w:p>
+        </w:tc>
+        <w:tc>
+          <w:tcPr>
+            <w:shd w:fill="auto" w:val="clear"/>
+            <w:tcMar>
+              <w:top w:w="100.0" w:type="dxa"/>
+              <w:left w:w="100.0" w:type="dxa"/>
+              <w:bottom w:w="100.0" w:type="dxa"/>
+              <w:right w:w="100.0" w:type="dxa"/>
+            </w:tcMar>
+            <w:vAlign w:val="top"/>
+          </w:tcPr>
+          <w:p>
+            <w:pPr>
+              <w:widowControl w:val="0"/>
+              <w:rPr>
+                <w:sz w:val="28"/>
+                <w:szCs w:val="28"/>
+              </w:rPr>
+            </w:pPr>
+            <w:r>
+              <w:rPr>
+                <w:sz w:val="28"/>
+                <w:szCs w:val="28"/>
+                <w:rtl w:val="0"/>
+              </w:rPr>
+              <w:t xml:space="preserve">Moves cursor up line (same as up arrow).</w:t>
+            </w:r>
+          </w:p>
+        </w:tc>
+      </w:tr>
+      <w:tr>
+        <w:trPr>
+          <w:cantSplit w:val="0"/>
+          <w:tblHeader w:val="0"/>
+        </w:trPr>
+        <w:tc>
+          <w:tcPr>
+            <w:shd w:fill="auto" w:val="clear"/>
+            <w:tcMar>
+              <w:top w:w="100.0" w:type="dxa"/>
+              <w:left w:w="100.0" w:type="dxa"/>
+              <w:bottom w:w="100.0" w:type="dxa"/>
+              <w:right w:w="100.0" w:type="dxa"/>
+            </w:tcMar>
+            <w:vAlign w:val="top"/>
+          </w:tcPr>
+          <w:p>
+            <w:pPr>
+              <w:widowControl w:val="0"/>
+              <w:jc w:val="center"/>
+              <w:rPr>
+                <w:sz w:val="28"/>
+                <w:szCs w:val="28"/>
+              </w:rPr>
+            </w:pPr>
+            <w:r>
+              <w:rPr>
+                <w:sz w:val="28"/>
+                <w:szCs w:val="28"/>
+                <w:rtl w:val="0"/>
+              </w:rPr>
+              <w:t xml:space="preserve">l</w:t>
+            </w:r>
+          </w:p>
+        </w:tc>
+        <w:tc>
+          <w:tcPr>
+            <w:shd w:fill="auto" w:val="clear"/>
+            <w:tcMar>
+              <w:top w:w="100.0" w:type="dxa"/>
+              <w:left w:w="100.0" w:type="dxa"/>
+              <w:bottom w:w="100.0" w:type="dxa"/>
+              <w:right w:w="100.0" w:type="dxa"/>
+            </w:tcMar>
+            <w:vAlign w:val="top"/>
+          </w:tcPr>
+          <w:p>
+            <w:pPr>
+              <w:widowControl w:val="0"/>
+              <w:rPr>
+                <w:sz w:val="28"/>
+                <w:szCs w:val="28"/>
+              </w:rPr>
+            </w:pPr>
+            <w:r>
+              <w:rPr>
+                <w:sz w:val="28"/>
+                <w:szCs w:val="28"/>
+                <w:rtl w:val="0"/>
+              </w:rPr>
+              <w:t xml:space="preserve">Moves cursor to the right one character (same as right arrow).</w:t>
+            </w:r>
+          </w:p>
+        </w:tc>
+      </w:tr>
+      <w:tr>
+        <w:trPr>
+          <w:cantSplit w:val="0"/>
+          <w:tblHeader w:val="0"/>
+        </w:trPr>
+        <w:tc>
+          <w:tcPr>
+            <w:shd w:fill="auto" w:val="clear"/>
+            <w:tcMar>
+              <w:top w:w="100.0" w:type="dxa"/>
+              <w:left w:w="100.0" w:type="dxa"/>
+              <w:bottom w:w="100.0" w:type="dxa"/>
+              <w:right w:w="100.0" w:type="dxa"/>
+            </w:tcMar>
+            <w:vAlign w:val="top"/>
+          </w:tcPr>
+          <w:p>
+            <w:pPr>
+              <w:widowControl w:val="0"/>
+              <w:jc w:val="center"/>
+              <w:rPr>
+                <w:sz w:val="28"/>
+                <w:szCs w:val="28"/>
+              </w:rPr>
+            </w:pPr>
+            <w:r>
+              <w:rPr>
+                <w:sz w:val="28"/>
+                <w:szCs w:val="28"/>
+                <w:rtl w:val="0"/>
+              </w:rPr>
+              <w:t xml:space="preserve">h</w:t>
+            </w:r>
+          </w:p>
+        </w:tc>
+        <w:tc>
+          <w:tcPr>
+            <w:shd w:fill="auto" w:val="clear"/>
+            <w:tcMar>
+              <w:top w:w="100.0" w:type="dxa"/>
+              <w:left w:w="100.0" w:type="dxa"/>
+              <w:bottom w:w="100.0" w:type="dxa"/>
+              <w:right w:w="100.0" w:type="dxa"/>
+            </w:tcMar>
+            <w:vAlign w:val="top"/>
+          </w:tcPr>
+          <w:p>
+            <w:pPr>
+              <w:widowControl w:val="0"/>
+              <w:rPr>
+                <w:sz w:val="28"/>
+                <w:szCs w:val="28"/>
+              </w:rPr>
+            </w:pPr>
+            <w:r>
+              <w:rPr>
+                <w:sz w:val="28"/>
+                <w:szCs w:val="28"/>
+                <w:rtl w:val="0"/>
+              </w:rPr>
+              <w:t xml:space="preserve">Moves cursor to the left one character (same as left arrow).</w:t>
+            </w:r>
+          </w:p>
+        </w:tc>
+      </w:tr>
+      <w:tr>
+        <w:trPr>
+          <w:cantSplit w:val="0"/>
+          <w:tblHeader w:val="0"/>
+        </w:trPr>
+        <w:tc>
+          <w:tcPr>
+            <w:shd w:fill="auto" w:val="clear"/>
+            <w:tcMar>
+              <w:top w:w="100.0" w:type="dxa"/>
+              <w:left w:w="100.0" w:type="dxa"/>
+              <w:bottom w:w="100.0" w:type="dxa"/>
+              <w:right w:w="100.0" w:type="dxa"/>
+            </w:tcMar>
+            <w:vAlign w:val="top"/>
+          </w:tcPr>
+          <w:p>
+            <w:pPr>
+              <w:widowControl w:val="0"/>
+              <w:jc w:val="center"/>
+              <w:rPr>
+                <w:sz w:val="28"/>
+                <w:szCs w:val="28"/>
+              </w:rPr>
+            </w:pPr>
+            <w:r>
+              <w:rPr>
+                <w:sz w:val="28"/>
+                <w:szCs w:val="28"/>
+                <w:rtl w:val="0"/>
+              </w:rPr>
+              <w:t xml:space="preserve">w</w:t>
+            </w:r>
+          </w:p>
+        </w:tc>
+        <w:tc>
+          <w:tcPr>
+            <w:shd w:fill="auto" w:val="clear"/>
+            <w:tcMar>
+              <w:top w:w="100.0" w:type="dxa"/>
+              <w:left w:w="100.0" w:type="dxa"/>
+              <w:bottom w:w="100.0" w:type="dxa"/>
+              <w:right w:w="100.0" w:type="dxa"/>
+            </w:tcMar>
+            <w:vAlign w:val="top"/>
+          </w:tcPr>
+          <w:p>
+            <w:pPr>
+              <w:widowControl w:val="0"/>
+              <w:rPr>
+                <w:sz w:val="28"/>
+                <w:szCs w:val="28"/>
+              </w:rPr>
+            </w:pPr>
+            <w:r>
+              <w:rPr>
+                <w:sz w:val="28"/>
+                <w:szCs w:val="28"/>
+                <w:rtl w:val="0"/>
+              </w:rPr>
+              <w:t xml:space="preserve">Moves cursor to beginning of next word.</w:t>
+            </w:r>
+          </w:p>
+        </w:tc>
+      </w:tr>
+      <w:tr>
+        <w:trPr>
+          <w:cantSplit w:val="0"/>
+          <w:tblHeader w:val="0"/>
+        </w:trPr>
+        <w:tc>
+          <w:tcPr>
+            <w:shd w:fill="auto" w:val="clear"/>
+            <w:tcMar>
+              <w:top w:w="100.0" w:type="dxa"/>
+              <w:left w:w="100.0" w:type="dxa"/>
+              <w:bottom w:w="100.0" w:type="dxa"/>
+              <w:right w:w="100.0" w:type="dxa"/>
+            </w:tcMar>
+            <w:vAlign w:val="top"/>
+          </w:tcPr>
+          <w:p>
+            <w:pPr>
+              <w:widowControl w:val="0"/>
+              <w:jc w:val="center"/>
+              <w:rPr>
+                <w:sz w:val="28"/>
+                <w:szCs w:val="28"/>
+              </w:rPr>
+            </w:pPr>
+            <w:r>
+              <w:rPr>
+                <w:sz w:val="28"/>
+                <w:szCs w:val="28"/>
+                <w:rtl w:val="0"/>
+              </w:rPr>
+              <w:t xml:space="preserve">e</w:t>
+            </w:r>
+          </w:p>
+        </w:tc>
+        <w:tc>
+          <w:tcPr>
+            <w:shd w:fill="auto" w:val="clear"/>
+            <w:tcMar>
+              <w:top w:w="100.0" w:type="dxa"/>
+              <w:left w:w="100.0" w:type="dxa"/>
+              <w:bottom w:w="100.0" w:type="dxa"/>
+              <w:right w:w="100.0" w:type="dxa"/>
+            </w:tcMar>
+            <w:vAlign w:val="top"/>
+          </w:tcPr>
+          <w:p>
+            <w:pPr>
+              <w:widowControl w:val="0"/>
+              <w:rPr>
+                <w:sz w:val="28"/>
+                <w:szCs w:val="28"/>
+              </w:rPr>
+            </w:pPr>
+            <w:r>
+              <w:rPr>
+                <w:sz w:val="28"/>
+                <w:szCs w:val="28"/>
+                <w:rtl w:val="0"/>
+              </w:rPr>
+              <w:t xml:space="preserve">Moves cursor to end of word.</w:t>
+            </w:r>
+          </w:p>
+        </w:tc>
+      </w:tr>
+      <w:tr>
+        <w:trPr>
+          <w:cantSplit w:val="0"/>
+          <w:tblHeader w:val="0"/>
+        </w:trPr>
+        <w:tc>
+          <w:tcPr>
+            <w:shd w:fill="auto" w:val="clear"/>
+            <w:tcMar>
+              <w:top w:w="100.0" w:type="dxa"/>
+              <w:left w:w="100.0" w:type="dxa"/>
+              <w:bottom w:w="100.0" w:type="dxa"/>
+              <w:right w:w="100.0" w:type="dxa"/>
+            </w:tcMar>
+            <w:vAlign w:val="top"/>
+          </w:tcPr>
+          <w:p>
+            <w:pPr>
+              <w:widowControl w:val="0"/>
+              <w:jc w:val="center"/>
+              <w:rPr>
+                <w:sz w:val="28"/>
+                <w:szCs w:val="28"/>
+              </w:rPr>
+            </w:pPr>
+            <w:r>
+              <w:rPr>
+                <w:sz w:val="28"/>
+                <w:szCs w:val="28"/>
+                <w:rtl w:val="0"/>
+              </w:rPr>
+              <w:t xml:space="preserve">b</w:t>
+            </w:r>
+          </w:p>
+        </w:tc>
+        <w:tc>
+          <w:tcPr>
+            <w:shd w:fill="auto" w:val="clear"/>
+            <w:tcMar>
+              <w:top w:w="100.0" w:type="dxa"/>
+              <w:left w:w="100.0" w:type="dxa"/>
+              <w:bottom w:w="100.0" w:type="dxa"/>
+              <w:right w:w="100.0" w:type="dxa"/>
+            </w:tcMar>
+            <w:vAlign w:val="top"/>
+          </w:tcPr>
+          <w:p>
+            <w:pPr>
+              <w:widowControl w:val="0"/>
+              <w:rPr>
+                <w:sz w:val="28"/>
+                <w:szCs w:val="28"/>
+              </w:rPr>
+            </w:pPr>
+            <w:r>
+              <w:rPr>
+                <w:sz w:val="28"/>
+                <w:szCs w:val="28"/>
+                <w:rtl w:val="0"/>
+              </w:rPr>
+              <w:t xml:space="preserve">Moves cursor to beginning of previous word.</w:t>
+            </w:r>
+          </w:p>
+        </w:tc>
+      </w:tr>
+      <w:tr>
+        <w:trPr>
+          <w:cantSplit w:val="0"/>
+          <w:tblHeader w:val="0"/>
+        </w:trPr>
+        <w:tc>
+          <w:tcPr>
+            <w:shd w:fill="auto" w:val="clear"/>
+            <w:tcMar>
+              <w:top w:w="100.0" w:type="dxa"/>
+              <w:left w:w="100.0" w:type="dxa"/>
+              <w:bottom w:w="100.0" w:type="dxa"/>
+              <w:right w:w="100.0" w:type="dxa"/>
+            </w:tcMar>
+            <w:vAlign w:val="top"/>
+          </w:tcPr>
+          <w:p>
+            <w:pPr>
+              <w:widowControl w:val="0"/>
+              <w:jc w:val="center"/>
+              <w:rPr>
+                <w:sz w:val="28"/>
+                <w:szCs w:val="28"/>
+              </w:rPr>
+            </w:pPr>
+            <w:r>
+              <w:rPr>
+                <w:sz w:val="28"/>
+                <w:szCs w:val="28"/>
+                <w:rtl w:val="0"/>
+              </w:rPr>
+              <w:t xml:space="preserve">$</w:t>
+            </w:r>
+          </w:p>
+        </w:tc>
+        <w:tc>
+          <w:tcPr>
+            <w:shd w:fill="auto" w:val="clear"/>
+            <w:tcMar>
+              <w:top w:w="100.0" w:type="dxa"/>
+              <w:left w:w="100.0" w:type="dxa"/>
+              <w:bottom w:w="100.0" w:type="dxa"/>
+              <w:right w:w="100.0" w:type="dxa"/>
+            </w:tcMar>
+            <w:vAlign w:val="top"/>
+          </w:tcPr>
+          <w:p>
+            <w:pPr>
+              <w:widowControl w:val="0"/>
+              <w:rPr>
+                <w:sz w:val="28"/>
+                <w:szCs w:val="28"/>
+              </w:rPr>
+            </w:pPr>
+            <w:r>
+              <w:rPr>
+                <w:sz w:val="28"/>
+                <w:szCs w:val="28"/>
+                <w:rtl w:val="0"/>
+              </w:rPr>
+              <w:t xml:space="preserve">Moves cursor to end of current line (same as </w:t>
+            </w:r>
+            <w:r>
+              <w:rPr>
+                <w:b w:val="1"/>
+                <w:sz w:val="28"/>
+                <w:szCs w:val="28"/>
+                <w:rtl w:val="0"/>
+              </w:rPr>
+              <w:t xml:space="preserve">End</w:t>
+            </w:r>
+            <w:r>
+              <w:rPr>
+                <w:sz w:val="28"/>
+                <w:szCs w:val="28"/>
+                <w:rtl w:val="0"/>
+              </w:rPr>
+              <w:t xml:space="preserve"> key).</w:t>
+            </w:r>
+          </w:p>
+        </w:tc>
+      </w:tr>
+      <w:tr>
+        <w:trPr>
+          <w:cantSplit w:val="0"/>
+          <w:tblHeader w:val="0"/>
+        </w:trPr>
+        <w:tc>
+          <w:tcPr>
+            <w:shd w:fill="auto" w:val="clear"/>
+            <w:tcMar>
+              <w:top w:w="100.0" w:type="dxa"/>
+              <w:left w:w="100.0" w:type="dxa"/>
+              <w:bottom w:w="100.0" w:type="dxa"/>
+              <w:right w:w="100.0" w:type="dxa"/>
+            </w:tcMar>
+            <w:vAlign w:val="top"/>
+          </w:tcPr>
+          <w:p>
+            <w:pPr>
+              <w:widowControl w:val="0"/>
+              <w:jc w:val="center"/>
+              <w:rPr>
+                <w:sz w:val="28"/>
+                <w:szCs w:val="28"/>
+              </w:rPr>
+            </w:pPr>
+            <w:r>
+              <w:rPr>
+                <w:sz w:val="28"/>
+                <w:szCs w:val="28"/>
+                <w:rtl w:val="0"/>
+              </w:rPr>
+              <w:t xml:space="preserve">0 (zero) </w:t>
+            </w:r>
+          </w:p>
+        </w:tc>
+        <w:tc>
+          <w:tcPr>
+            <w:shd w:fill="auto" w:val="clear"/>
+            <w:tcMar>
+              <w:top w:w="100.0" w:type="dxa"/>
+              <w:left w:w="100.0" w:type="dxa"/>
+              <w:bottom w:w="100.0" w:type="dxa"/>
+              <w:right w:w="100.0" w:type="dxa"/>
+            </w:tcMar>
+            <w:vAlign w:val="top"/>
+          </w:tcPr>
+          <w:p>
+            <w:pPr>
+              <w:widowControl w:val="0"/>
+              <w:rPr>
+                <w:sz w:val="28"/>
+                <w:szCs w:val="28"/>
+              </w:rPr>
+            </w:pPr>
+            <w:r>
+              <w:rPr>
+                <w:sz w:val="28"/>
+                <w:szCs w:val="28"/>
+                <w:rtl w:val="0"/>
+              </w:rPr>
+              <w:t xml:space="preserve">Moves cursor beginning of current line (same as </w:t>
+            </w:r>
+            <w:r>
+              <w:rPr>
+                <w:b w:val="1"/>
+                <w:sz w:val="28"/>
+                <w:szCs w:val="28"/>
+                <w:rtl w:val="0"/>
+              </w:rPr>
+              <w:t xml:space="preserve">Home</w:t>
+            </w:r>
+            <w:r>
+              <w:rPr>
+                <w:sz w:val="28"/>
+                <w:szCs w:val="28"/>
+                <w:rtl w:val="0"/>
+              </w:rPr>
+              <w:t xml:space="preserve"> key).</w:t>
+            </w:r>
+          </w:p>
+        </w:tc>
+      </w:tr>
+      <w:tr>
+        <w:trPr>
+          <w:cantSplit w:val="0"/>
+          <w:tblHeader w:val="0"/>
+        </w:trPr>
+        <w:tc>
+          <w:tcPr>
+            <w:shd w:fill="auto" w:val="clear"/>
+            <w:tcMar>
+              <w:top w:w="100.0" w:type="dxa"/>
+              <w:left w:w="100.0" w:type="dxa"/>
+              <w:bottom w:w="100.0" w:type="dxa"/>
+              <w:right w:w="100.0" w:type="dxa"/>
+            </w:tcMar>
+            <w:vAlign w:val="top"/>
+          </w:tcPr>
+          <w:p>
+            <w:pPr>
+              <w:widowControl w:val="0"/>
+              <w:jc w:val="center"/>
+              <w:rPr>
+                <w:sz w:val="28"/>
+                <w:szCs w:val="28"/>
+              </w:rPr>
+            </w:pPr>
+            <w:r>
+              <w:rPr>
+                <w:sz w:val="28"/>
+                <w:szCs w:val="28"/>
+                <w:rtl w:val="0"/>
+              </w:rPr>
+              <w:t xml:space="preserve">3G</w:t>
+            </w:r>
+          </w:p>
+        </w:tc>
+        <w:tc>
+          <w:tcPr>
+            <w:shd w:fill="auto" w:val="clear"/>
+            <w:tcMar>
+              <w:top w:w="100.0" w:type="dxa"/>
+              <w:left w:w="100.0" w:type="dxa"/>
+              <w:bottom w:w="100.0" w:type="dxa"/>
+              <w:right w:w="100.0" w:type="dxa"/>
+            </w:tcMar>
+            <w:vAlign w:val="top"/>
+          </w:tcPr>
+          <w:p>
+            <w:pPr>
+              <w:widowControl w:val="0"/>
+              <w:rPr>
+                <w:sz w:val="28"/>
+                <w:szCs w:val="28"/>
+              </w:rPr>
+            </w:pPr>
+            <w:r>
+              <w:rPr>
+                <w:sz w:val="28"/>
+                <w:szCs w:val="28"/>
+                <w:rtl w:val="0"/>
+              </w:rPr>
+              <w:t xml:space="preserve">Jumps to third line (nG jumps to the nth line).</w:t>
+            </w:r>
+          </w:p>
+        </w:tc>
+      </w:tr>
+      <w:tr>
+        <w:trPr>
+          <w:cantSplit w:val="0"/>
+          <w:tblHeader w:val="0"/>
+        </w:trPr>
+        <w:tc>
+          <w:tcPr>
+            <w:shd w:fill="auto" w:val="clear"/>
+            <w:tcMar>
+              <w:top w:w="100.0" w:type="dxa"/>
+              <w:left w:w="100.0" w:type="dxa"/>
+              <w:bottom w:w="100.0" w:type="dxa"/>
+              <w:right w:w="100.0" w:type="dxa"/>
+            </w:tcMar>
+            <w:vAlign w:val="top"/>
+          </w:tcPr>
+          <w:p>
+            <w:pPr>
+              <w:widowControl w:val="0"/>
+              <w:jc w:val="center"/>
+              <w:rPr>
+                <w:sz w:val="28"/>
+                <w:szCs w:val="28"/>
+              </w:rPr>
+            </w:pPr>
+            <w:r>
+              <w:rPr>
+                <w:sz w:val="28"/>
+                <w:szCs w:val="28"/>
+                <w:rtl w:val="0"/>
+              </w:rPr>
+              <w:t xml:space="preserve">1G</w:t>
+            </w:r>
+          </w:p>
+        </w:tc>
+        <w:tc>
+          <w:tcPr>
+            <w:shd w:fill="auto" w:val="clear"/>
+            <w:tcMar>
+              <w:top w:w="100.0" w:type="dxa"/>
+              <w:left w:w="100.0" w:type="dxa"/>
+              <w:bottom w:w="100.0" w:type="dxa"/>
+              <w:right w:w="100.0" w:type="dxa"/>
+            </w:tcMar>
+            <w:vAlign w:val="top"/>
+          </w:tcPr>
+          <w:p>
+            <w:pPr>
+              <w:widowControl w:val="0"/>
+              <w:rPr>
+                <w:sz w:val="28"/>
+                <w:szCs w:val="28"/>
+              </w:rPr>
+            </w:pPr>
+            <w:r>
+              <w:rPr>
+                <w:sz w:val="28"/>
+                <w:szCs w:val="28"/>
+                <w:rtl w:val="0"/>
+              </w:rPr>
+              <w:t xml:space="preserve">Jumps to first line.</w:t>
+            </w:r>
+          </w:p>
+        </w:tc>
+      </w:tr>
+      <w:tr>
+        <w:trPr>
+          <w:cantSplit w:val="0"/>
+          <w:tblHeader w:val="0"/>
+        </w:trPr>
+        <w:tc>
+          <w:tcPr>
+            <w:shd w:fill="auto" w:val="clear"/>
+            <w:tcMar>
+              <w:top w:w="100.0" w:type="dxa"/>
+              <w:left w:w="100.0" w:type="dxa"/>
+              <w:bottom w:w="100.0" w:type="dxa"/>
+              <w:right w:w="100.0" w:type="dxa"/>
+            </w:tcMar>
+            <w:vAlign w:val="top"/>
+          </w:tcPr>
+          <w:p>
+            <w:pPr>
+              <w:widowControl w:val="0"/>
+              <w:jc w:val="center"/>
+              <w:rPr>
+                <w:sz w:val="28"/>
+                <w:szCs w:val="28"/>
+              </w:rPr>
+            </w:pPr>
+            <w:r>
+              <w:rPr>
+                <w:sz w:val="28"/>
+                <w:szCs w:val="28"/>
+                <w:rtl w:val="0"/>
+              </w:rPr>
+              <w:t xml:space="preserve">Shift + G</w:t>
+            </w:r>
+          </w:p>
+        </w:tc>
+        <w:tc>
+          <w:tcPr>
+            <w:shd w:fill="auto" w:val="clear"/>
+            <w:tcMar>
+              <w:top w:w="100.0" w:type="dxa"/>
+              <w:left w:w="100.0" w:type="dxa"/>
+              <w:bottom w:w="100.0" w:type="dxa"/>
+              <w:right w:w="100.0" w:type="dxa"/>
+            </w:tcMar>
+            <w:vAlign w:val="top"/>
+          </w:tcPr>
+          <w:p>
+            <w:pPr>
+              <w:widowControl w:val="0"/>
+              <w:rPr>
+                <w:sz w:val="28"/>
+                <w:szCs w:val="28"/>
+              </w:rPr>
+            </w:pPr>
+            <w:r>
+              <w:rPr>
+                <w:sz w:val="28"/>
+                <w:szCs w:val="28"/>
+                <w:rtl w:val="0"/>
+              </w:rPr>
+              <w:t xml:space="preserve">Jumps to the last line.</w:t>
+            </w:r>
+          </w:p>
+        </w:tc>
+      </w:tr>
+      <w:tr>
+        <w:trPr>
+          <w:cantSplit w:val="0"/>
+          <w:tblHeader w:val="0"/>
+        </w:trPr>
+        <w:tc>
+          <w:tcPr>
+            <w:shd w:fill="auto" w:val="clear"/>
+            <w:tcMar>
+              <w:top w:w="100.0" w:type="dxa"/>
+              <w:left w:w="100.0" w:type="dxa"/>
+              <w:bottom w:w="100.0" w:type="dxa"/>
+              <w:right w:w="100.0" w:type="dxa"/>
+            </w:tcMar>
+            <w:vAlign w:val="top"/>
+          </w:tcPr>
+          <w:p>
+            <w:pPr>
+              <w:widowControl w:val="0"/>
+              <w:jc w:val="center"/>
+              <w:rPr>
+                <w:sz w:val="28"/>
+                <w:szCs w:val="28"/>
+              </w:rPr>
+            </w:pPr>
+            <w:r>
+              <w:rPr>
+                <w:sz w:val="28"/>
+                <w:szCs w:val="28"/>
+                <w:rtl w:val="0"/>
+              </w:rPr>
+              <w:t xml:space="preserve">dw</w:t>
+            </w:r>
+          </w:p>
+        </w:tc>
+        <w:tc>
+          <w:tcPr>
+            <w:shd w:fill="auto" w:val="clear"/>
+            <w:tcMar>
+              <w:top w:w="100.0" w:type="dxa"/>
+              <w:left w:w="100.0" w:type="dxa"/>
+              <w:bottom w:w="100.0" w:type="dxa"/>
+              <w:right w:w="100.0" w:type="dxa"/>
+            </w:tcMar>
+            <w:vAlign w:val="top"/>
+          </w:tcPr>
+          <w:p>
+            <w:pPr>
+              <w:widowControl w:val="0"/>
+              <w:rPr>
+                <w:sz w:val="28"/>
+                <w:szCs w:val="28"/>
+              </w:rPr>
+            </w:pPr>
+            <w:r>
+              <w:rPr>
+                <w:sz w:val="28"/>
+                <w:szCs w:val="28"/>
+                <w:rtl w:val="0"/>
+              </w:rPr>
+              <w:t xml:space="preserve">Delete word.</w:t>
+            </w:r>
+          </w:p>
+        </w:tc>
+      </w:tr>
+      <w:tr>
+        <w:trPr>
+          <w:cantSplit w:val="0"/>
+          <w:tblHeader w:val="0"/>
+        </w:trPr>
+        <w:tc>
+          <w:tcPr>
+            <w:shd w:fill="auto" w:val="clear"/>
+            <w:tcMar>
+              <w:top w:w="100.0" w:type="dxa"/>
+              <w:left w:w="100.0" w:type="dxa"/>
+              <w:bottom w:w="100.0" w:type="dxa"/>
+              <w:right w:w="100.0" w:type="dxa"/>
+            </w:tcMar>
+            <w:vAlign w:val="top"/>
+          </w:tcPr>
+          <w:p>
+            <w:pPr>
+              <w:widowControl w:val="0"/>
+              <w:jc w:val="center"/>
+              <w:rPr>
+                <w:sz w:val="28"/>
+                <w:szCs w:val="28"/>
+              </w:rPr>
+            </w:pPr>
+            <w:r>
+              <w:rPr>
+                <w:sz w:val="28"/>
+                <w:szCs w:val="28"/>
+                <w:rtl w:val="0"/>
+              </w:rPr>
+              <w:t xml:space="preserve">u</w:t>
+            </w:r>
+          </w:p>
+        </w:tc>
+        <w:tc>
+          <w:tcPr>
+            <w:shd w:fill="auto" w:val="clear"/>
+            <w:tcMar>
+              <w:top w:w="100.0" w:type="dxa"/>
+              <w:left w:w="100.0" w:type="dxa"/>
+              <w:bottom w:w="100.0" w:type="dxa"/>
+              <w:right w:w="100.0" w:type="dxa"/>
+            </w:tcMar>
+            <w:vAlign w:val="top"/>
+          </w:tcPr>
+          <w:p>
+            <w:pPr>
+              <w:widowControl w:val="0"/>
+              <w:rPr>
+                <w:sz w:val="28"/>
+                <w:szCs w:val="28"/>
+              </w:rPr>
+            </w:pPr>
+            <w:r>
+              <w:rPr>
+                <w:sz w:val="28"/>
+                <w:szCs w:val="28"/>
+                <w:rtl w:val="0"/>
+              </w:rPr>
+              <w:t xml:space="preserve">Undo the last operation.</w:t>
+            </w:r>
+          </w:p>
+        </w:tc>
+      </w:tr>
+      <w:tr>
+        <w:trPr>
+          <w:cantSplit w:val="0"/>
+          <w:tblHeader w:val="0"/>
+        </w:trPr>
+        <w:tc>
+          <w:tcPr>
+            <w:shd w:fill="auto" w:val="clear"/>
+            <w:tcMar>
+              <w:top w:w="100.0" w:type="dxa"/>
+              <w:left w:w="100.0" w:type="dxa"/>
+              <w:bottom w:w="100.0" w:type="dxa"/>
+              <w:right w:w="100.0" w:type="dxa"/>
+            </w:tcMar>
+            <w:vAlign w:val="top"/>
+          </w:tcPr>
+          <w:p>
+            <w:pPr>
+              <w:widowControl w:val="0"/>
+              <w:jc w:val="center"/>
+              <w:rPr>
+                <w:sz w:val="28"/>
+                <w:szCs w:val="28"/>
+              </w:rPr>
+            </w:pPr>
+            <w:r>
+              <w:rPr>
+                <w:sz w:val="28"/>
+                <w:szCs w:val="28"/>
+                <w:rtl w:val="0"/>
+              </w:rPr>
+              <w:t xml:space="preserve">2dw</w:t>
+            </w:r>
+          </w:p>
+        </w:tc>
+        <w:tc>
+          <w:tcPr>
+            <w:shd w:fill="auto" w:val="clear"/>
+            <w:tcMar>
+              <w:top w:w="100.0" w:type="dxa"/>
+              <w:left w:w="100.0" w:type="dxa"/>
+              <w:bottom w:w="100.0" w:type="dxa"/>
+              <w:right w:w="100.0" w:type="dxa"/>
+            </w:tcMar>
+            <w:vAlign w:val="top"/>
+          </w:tcPr>
+          <w:p>
+            <w:pPr>
+              <w:widowControl w:val="0"/>
+              <w:rPr>
+                <w:sz w:val="28"/>
+                <w:szCs w:val="28"/>
+              </w:rPr>
+            </w:pPr>
+            <w:r>
+              <w:rPr>
+                <w:sz w:val="28"/>
+                <w:szCs w:val="28"/>
+                <w:rtl w:val="0"/>
+              </w:rPr>
+              <w:t xml:space="preserve">Delete two words.</w:t>
+            </w:r>
+          </w:p>
+        </w:tc>
+      </w:tr>
+      <w:tr>
+        <w:trPr>
+          <w:cantSplit w:val="0"/>
+          <w:tblHeader w:val="0"/>
+        </w:trPr>
+        <w:tc>
+          <w:tcPr>
+            <w:shd w:fill="auto" w:val="clear"/>
+            <w:tcMar>
+              <w:top w:w="100.0" w:type="dxa"/>
+              <w:left w:w="100.0" w:type="dxa"/>
+              <w:bottom w:w="100.0" w:type="dxa"/>
+              <w:right w:w="100.0" w:type="dxa"/>
+            </w:tcMar>
+            <w:vAlign w:val="top"/>
+          </w:tcPr>
+          <w:p>
+            <w:pPr>
+              <w:widowControl w:val="0"/>
+              <w:jc w:val="center"/>
+              <w:rPr>
+                <w:sz w:val="28"/>
+                <w:szCs w:val="28"/>
+              </w:rPr>
+            </w:pPr>
+            <w:r>
+              <w:rPr>
+                <w:sz w:val="28"/>
+                <w:szCs w:val="28"/>
+                <w:rtl w:val="0"/>
+              </w:rPr>
+              <w:t xml:space="preserve">xxxx</w:t>
+            </w:r>
+          </w:p>
+        </w:tc>
+        <w:tc>
+          <w:tcPr>
+            <w:shd w:fill="auto" w:val="clear"/>
+            <w:tcMar>
+              <w:top w:w="100.0" w:type="dxa"/>
+              <w:left w:w="100.0" w:type="dxa"/>
+              <w:bottom w:w="100.0" w:type="dxa"/>
+              <w:right w:w="100.0" w:type="dxa"/>
+            </w:tcMar>
+            <w:vAlign w:val="top"/>
+          </w:tcPr>
+          <w:p>
+            <w:pPr>
+              <w:widowControl w:val="0"/>
+              <w:rPr>
+                <w:sz w:val="28"/>
+                <w:szCs w:val="28"/>
+              </w:rPr>
+            </w:pPr>
+            <w:r>
+              <w:rPr>
+                <w:sz w:val="28"/>
+                <w:szCs w:val="28"/>
+                <w:rtl w:val="0"/>
+              </w:rPr>
+              <w:t xml:space="preserve">Delete four characters, one at a time.</w:t>
+            </w:r>
+          </w:p>
+        </w:tc>
+      </w:tr>
+      <w:tr>
+        <w:trPr>
+          <w:cantSplit w:val="0"/>
+          <w:tblHeader w:val="0"/>
+        </w:trPr>
+        <w:tc>
+          <w:tcPr>
+            <w:shd w:fill="auto" w:val="clear"/>
+            <w:tcMar>
+              <w:top w:w="100.0" w:type="dxa"/>
+              <w:left w:w="100.0" w:type="dxa"/>
+              <w:bottom w:w="100.0" w:type="dxa"/>
+              <w:right w:w="100.0" w:type="dxa"/>
+            </w:tcMar>
+            <w:vAlign w:val="top"/>
+          </w:tcPr>
+          <w:p>
+            <w:pPr>
+              <w:widowControl w:val="0"/>
+              <w:jc w:val="center"/>
+              <w:rPr>
+                <w:sz w:val="28"/>
+                <w:szCs w:val="28"/>
+              </w:rPr>
+            </w:pPr>
+            <w:r>
+              <w:rPr>
+                <w:sz w:val="28"/>
+                <w:szCs w:val="28"/>
+                <w:rtl w:val="0"/>
+              </w:rPr>
+              <w:t xml:space="preserve">4u</w:t>
+            </w:r>
+          </w:p>
+        </w:tc>
+        <w:tc>
+          <w:tcPr>
+            <w:shd w:fill="auto" w:val="clear"/>
+            <w:tcMar>
+              <w:top w:w="100.0" w:type="dxa"/>
+              <w:left w:w="100.0" w:type="dxa"/>
+              <w:bottom w:w="100.0" w:type="dxa"/>
+              <w:right w:w="100.0" w:type="dxa"/>
+            </w:tcMar>
+            <w:vAlign w:val="top"/>
+          </w:tcPr>
+          <w:p>
+            <w:pPr>
+              <w:widowControl w:val="0"/>
+              <w:rPr>
+                <w:sz w:val="28"/>
+                <w:szCs w:val="28"/>
+              </w:rPr>
+            </w:pPr>
+            <w:r>
+              <w:rPr>
+                <w:sz w:val="28"/>
+                <w:szCs w:val="28"/>
+                <w:rtl w:val="0"/>
+              </w:rPr>
+              <w:t xml:space="preserve">Undo the last 4 operations and recover the deleted characters.</w:t>
+            </w:r>
+          </w:p>
+        </w:tc>
+      </w:tr>
+      <w:tr>
+        <w:trPr>
+          <w:cantSplit w:val="0"/>
+          <w:tblHeader w:val="0"/>
+        </w:trPr>
+        <w:tc>
+          <w:tcPr>
+            <w:shd w:fill="auto" w:val="clear"/>
+            <w:tcMar>
+              <w:top w:w="100.0" w:type="dxa"/>
+              <w:left w:w="100.0" w:type="dxa"/>
+              <w:bottom w:w="100.0" w:type="dxa"/>
+              <w:right w:w="100.0" w:type="dxa"/>
+            </w:tcMar>
+            <w:vAlign w:val="top"/>
+          </w:tcPr>
+          <w:p>
+            <w:pPr>
+              <w:widowControl w:val="0"/>
+              <w:jc w:val="center"/>
+              <w:rPr>
+                <w:sz w:val="28"/>
+                <w:szCs w:val="28"/>
+              </w:rPr>
+            </w:pPr>
+            <w:r>
+              <w:rPr>
+                <w:sz w:val="28"/>
+                <w:szCs w:val="28"/>
+                <w:rtl w:val="0"/>
+              </w:rPr>
+              <w:t xml:space="preserve">14x</w:t>
+            </w:r>
+          </w:p>
+        </w:tc>
+        <w:tc>
+          <w:tcPr>
+            <w:shd w:fill="auto" w:val="clear"/>
+            <w:tcMar>
+              <w:top w:w="100.0" w:type="dxa"/>
+              <w:left w:w="100.0" w:type="dxa"/>
+              <w:bottom w:w="100.0" w:type="dxa"/>
+              <w:right w:w="100.0" w:type="dxa"/>
+            </w:tcMar>
+            <w:vAlign w:val="top"/>
+          </w:tcPr>
+          <w:p>
+            <w:pPr>
+              <w:widowControl w:val="0"/>
+              <w:rPr>
+                <w:sz w:val="28"/>
+                <w:szCs w:val="28"/>
+              </w:rPr>
+            </w:pPr>
+            <w:r>
+              <w:rPr>
+                <w:sz w:val="28"/>
+                <w:szCs w:val="28"/>
+                <w:rtl w:val="0"/>
+              </w:rPr>
+              <w:t xml:space="preserve">Delete 14 characters.</w:t>
+            </w:r>
+          </w:p>
+        </w:tc>
+      </w:tr>
+      <w:tr>
+        <w:trPr>
+          <w:cantSplit w:val="0"/>
+          <w:tblHeader w:val="0"/>
+        </w:trPr>
+        <w:tc>
+          <w:tcPr>
+            <w:shd w:fill="auto" w:val="clear"/>
+            <w:tcMar>
+              <w:top w:w="100.0" w:type="dxa"/>
+              <w:left w:w="100.0" w:type="dxa"/>
+              <w:bottom w:w="100.0" w:type="dxa"/>
+              <w:right w:w="100.0" w:type="dxa"/>
+            </w:tcMar>
+            <w:vAlign w:val="top"/>
+          </w:tcPr>
+          <w:p>
+            <w:pPr>
+              <w:widowControl w:val="0"/>
+              <w:jc w:val="center"/>
+              <w:rPr>
+                <w:sz w:val="28"/>
+                <w:szCs w:val="28"/>
+              </w:rPr>
+            </w:pPr>
+            <w:r>
+              <w:rPr>
+                <w:sz w:val="28"/>
+                <w:szCs w:val="28"/>
+                <w:rtl w:val="0"/>
+              </w:rPr>
+              <w:t xml:space="preserve">5x</w:t>
+            </w:r>
+          </w:p>
+        </w:tc>
+        <w:tc>
+          <w:tcPr>
+            <w:shd w:fill="auto" w:val="clear"/>
+            <w:tcMar>
+              <w:top w:w="100.0" w:type="dxa"/>
+              <w:left w:w="100.0" w:type="dxa"/>
+              <w:bottom w:w="100.0" w:type="dxa"/>
+              <w:right w:w="100.0" w:type="dxa"/>
+            </w:tcMar>
+            <w:vAlign w:val="top"/>
+          </w:tcPr>
+          <w:p>
+            <w:pPr>
+              <w:widowControl w:val="0"/>
+              <w:rPr>
+                <w:sz w:val="28"/>
+                <w:szCs w:val="28"/>
+              </w:rPr>
+            </w:pPr>
+            <w:r>
+              <w:rPr>
+                <w:sz w:val="28"/>
+                <w:szCs w:val="28"/>
+                <w:rtl w:val="0"/>
+              </w:rPr>
+              <w:t xml:space="preserve">Delete the five characters to the left of the cursor (type 5 then </w:t>
+            </w:r>
+            <w:r>
+              <w:rPr>
+                <w:b w:val="1"/>
+                <w:sz w:val="28"/>
+                <w:szCs w:val="28"/>
+                <w:rtl w:val="0"/>
+              </w:rPr>
+              <w:t xml:space="preserve">Shift+x</w:t>
+            </w:r>
+            <w:r>
+              <w:rPr>
+                <w:sz w:val="28"/>
+                <w:szCs w:val="28"/>
+                <w:rtl w:val="0"/>
+              </w:rPr>
+              <w:t xml:space="preserve">). </w:t>
+            </w:r>
+          </w:p>
+        </w:tc>
+      </w:tr>
+      <w:tr>
+        <w:trPr>
+          <w:cantSplit w:val="0"/>
+          <w:tblHeader w:val="0"/>
+        </w:trPr>
+        <w:tc>
+          <w:tcPr>
+            <w:shd w:fill="auto" w:val="clear"/>
+            <w:tcMar>
+              <w:top w:w="100.0" w:type="dxa"/>
+              <w:left w:w="100.0" w:type="dxa"/>
+              <w:bottom w:w="100.0" w:type="dxa"/>
+              <w:right w:w="100.0" w:type="dxa"/>
+            </w:tcMar>
+            <w:vAlign w:val="top"/>
+          </w:tcPr>
+          <w:p>
+            <w:pPr>
+              <w:widowControl w:val="0"/>
+              <w:jc w:val="center"/>
+              <w:rPr>
+                <w:sz w:val="28"/>
+                <w:szCs w:val="28"/>
+              </w:rPr>
+            </w:pPr>
+            <w:r>
+              <w:rPr>
+                <w:sz w:val="28"/>
+                <w:szCs w:val="28"/>
+                <w:rtl w:val="0"/>
+              </w:rPr>
+              <w:t xml:space="preserve">dd</w:t>
+            </w:r>
+          </w:p>
+        </w:tc>
+        <w:tc>
+          <w:tcPr>
+            <w:shd w:fill="auto" w:val="clear"/>
+            <w:tcMar>
+              <w:top w:w="100.0" w:type="dxa"/>
+              <w:left w:w="100.0" w:type="dxa"/>
+              <w:bottom w:w="100.0" w:type="dxa"/>
+              <w:right w:w="100.0" w:type="dxa"/>
+            </w:tcMar>
+            <w:vAlign w:val="top"/>
+          </w:tcPr>
+          <w:p>
+            <w:pPr>
+              <w:widowControl w:val="0"/>
+              <w:rPr>
+                <w:sz w:val="28"/>
+                <w:szCs w:val="28"/>
+              </w:rPr>
+            </w:pPr>
+            <w:r>
+              <w:rPr>
+                <w:sz w:val="28"/>
+                <w:szCs w:val="28"/>
+                <w:rtl w:val="0"/>
+              </w:rPr>
+              <w:t xml:space="preserve">Delete the current line.</w:t>
+            </w:r>
+          </w:p>
+        </w:tc>
+      </w:tr>
+      <w:tr>
+        <w:trPr>
+          <w:cantSplit w:val="0"/>
+          <w:tblHeader w:val="0"/>
+        </w:trPr>
+        <w:tc>
+          <w:tcPr>
+            <w:shd w:fill="auto" w:val="clear"/>
+            <w:tcMar>
+              <w:top w:w="100.0" w:type="dxa"/>
+              <w:left w:w="100.0" w:type="dxa"/>
+              <w:bottom w:w="100.0" w:type="dxa"/>
+              <w:right w:w="100.0" w:type="dxa"/>
+            </w:tcMar>
+            <w:vAlign w:val="top"/>
+          </w:tcPr>
+          <w:p>
+            <w:pPr>
+              <w:widowControl w:val="0"/>
+              <w:jc w:val="center"/>
+              <w:rPr>
+                <w:sz w:val="28"/>
+                <w:szCs w:val="28"/>
+              </w:rPr>
+            </w:pPr>
+            <w:r>
+              <w:rPr>
+                <w:sz w:val="28"/>
+                <w:szCs w:val="28"/>
+                <w:rtl w:val="0"/>
+              </w:rPr>
+              <w:t xml:space="preserve">p</w:t>
+            </w:r>
+          </w:p>
+        </w:tc>
+        <w:tc>
+          <w:tcPr>
+            <w:shd w:fill="auto" w:val="clear"/>
+            <w:tcMar>
+              <w:top w:w="100.0" w:type="dxa"/>
+              <w:left w:w="100.0" w:type="dxa"/>
+              <w:bottom w:w="100.0" w:type="dxa"/>
+              <w:right w:w="100.0" w:type="dxa"/>
+            </w:tcMar>
+            <w:vAlign w:val="top"/>
+          </w:tcPr>
+          <w:p>
+            <w:pPr>
+              <w:widowControl w:val="0"/>
+              <w:rPr>
+                <w:sz w:val="28"/>
+                <w:szCs w:val="28"/>
+              </w:rPr>
+            </w:pPr>
+            <w:r>
+              <w:rPr>
+                <w:sz w:val="28"/>
+                <w:szCs w:val="28"/>
+                <w:rtl w:val="0"/>
+              </w:rPr>
+              <w:t xml:space="preserve">Whatever was lasted deleted or yanked can be “pasted”. Paste the deleted lines below the current line.</w:t>
+            </w:r>
+          </w:p>
+        </w:tc>
+      </w:tr>
+      <w:tr>
+        <w:trPr>
+          <w:cantSplit w:val="0"/>
+          <w:tblHeader w:val="0"/>
+        </w:trPr>
+        <w:tc>
+          <w:tcPr>
+            <w:shd w:fill="auto" w:val="clear"/>
+            <w:tcMar>
+              <w:top w:w="100.0" w:type="dxa"/>
+              <w:left w:w="100.0" w:type="dxa"/>
+              <w:bottom w:w="100.0" w:type="dxa"/>
+              <w:right w:w="100.0" w:type="dxa"/>
+            </w:tcMar>
+            <w:vAlign w:val="top"/>
+          </w:tcPr>
+          <w:p>
+            <w:pPr>
+              <w:widowControl w:val="0"/>
+              <w:jc w:val="center"/>
+              <w:rPr>
+                <w:sz w:val="28"/>
+                <w:szCs w:val="28"/>
+              </w:rPr>
+            </w:pPr>
+            <w:r>
+              <w:rPr>
+                <w:sz w:val="28"/>
+                <w:szCs w:val="28"/>
+                <w:rtl w:val="0"/>
+              </w:rPr>
+              <w:t xml:space="preserve">4w</w:t>
+            </w:r>
+          </w:p>
+          <w:p>
+            <w:pPr>
+              <w:widowControl w:val="0"/>
+              <w:jc w:val="center"/>
+              <w:rPr>
+                <w:sz w:val="28"/>
+                <w:szCs w:val="28"/>
+              </w:rPr>
+            </w:pPr>
+            <w:r>
+              <w:rPr>
+                <w:sz w:val="28"/>
+                <w:szCs w:val="28"/>
+                <w:rtl w:val="0"/>
+              </w:rPr>
+              <w:t xml:space="preserve">D</w:t>
+            </w:r>
+          </w:p>
+        </w:tc>
+        <w:tc>
+          <w:tcPr>
+            <w:shd w:fill="auto" w:val="clear"/>
+            <w:tcMar>
+              <w:top w:w="100.0" w:type="dxa"/>
+              <w:left w:w="100.0" w:type="dxa"/>
+              <w:bottom w:w="100.0" w:type="dxa"/>
+              <w:right w:w="100.0" w:type="dxa"/>
+            </w:tcMar>
+            <w:vAlign w:val="top"/>
+          </w:tcPr>
+          <w:p>
+            <w:pPr>
+              <w:widowControl w:val="0"/>
+              <w:rPr>
+                <w:sz w:val="28"/>
+                <w:szCs w:val="28"/>
+              </w:rPr>
+            </w:pPr>
+            <w:r>
+              <w:rPr>
+                <w:sz w:val="28"/>
+                <w:szCs w:val="28"/>
+                <w:rtl w:val="0"/>
+              </w:rPr>
+              <w:t xml:space="preserve">Move to the fourth word then delete from the current position to the end of the line </w:t>
+            </w:r>
+            <w:r>
+              <w:rPr>
+                <w:b w:val="1"/>
+                <w:sz w:val="28"/>
+                <w:szCs w:val="28"/>
+                <w:rtl w:val="0"/>
+              </w:rPr>
+              <w:t xml:space="preserve">Shift+D</w:t>
+            </w:r>
+            <w:r>
+              <w:rPr>
+                <w:sz w:val="28"/>
+                <w:szCs w:val="28"/>
+                <w:rtl w:val="0"/>
+              </w:rPr>
+              <w:t xml:space="preserve">.</w:t>
+            </w:r>
+          </w:p>
+        </w:tc>
+      </w:tr>
+      <w:tr>
+        <w:trPr>
+          <w:cantSplit w:val="0"/>
+          <w:tblHeader w:val="0"/>
+        </w:trPr>
+        <w:tc>
+          <w:tcPr>
+            <w:shd w:fill="auto" w:val="clear"/>
+            <w:tcMar>
+              <w:top w:w="100.0" w:type="dxa"/>
+              <w:left w:w="100.0" w:type="dxa"/>
+              <w:bottom w:w="100.0" w:type="dxa"/>
+              <w:right w:w="100.0" w:type="dxa"/>
+            </w:tcMar>
+            <w:vAlign w:val="top"/>
+          </w:tcPr>
+          <w:p>
+            <w:pPr>
+              <w:widowControl w:val="0"/>
+              <w:jc w:val="center"/>
+              <w:rPr>
+                <w:sz w:val="28"/>
+                <w:szCs w:val="28"/>
+              </w:rPr>
+            </w:pPr>
+            <w:r>
+              <w:rPr>
+                <w:sz w:val="28"/>
+                <w:szCs w:val="28"/>
+                <w:rtl w:val="0"/>
+              </w:rPr>
+              <w:t xml:space="preserve">J</w:t>
+            </w:r>
+          </w:p>
+        </w:tc>
+        <w:tc>
+          <w:tcPr>
+            <w:shd w:fill="auto" w:val="clear"/>
+            <w:tcMar>
+              <w:top w:w="100.0" w:type="dxa"/>
+              <w:left w:w="100.0" w:type="dxa"/>
+              <w:bottom w:w="100.0" w:type="dxa"/>
+              <w:right w:w="100.0" w:type="dxa"/>
+            </w:tcMar>
+            <w:vAlign w:val="top"/>
+          </w:tcPr>
+          <w:p>
+            <w:pPr>
+              <w:widowControl w:val="0"/>
+              <w:rPr>
+                <w:sz w:val="28"/>
+                <w:szCs w:val="28"/>
+              </w:rPr>
+            </w:pPr>
+            <w:r>
+              <w:rPr>
+                <w:sz w:val="28"/>
+                <w:szCs w:val="28"/>
+                <w:rtl w:val="0"/>
+              </w:rPr>
+              <w:t xml:space="preserve">Join two lines, the current and the next by typing a capital J (</w:t>
+            </w:r>
+            <w:r>
+              <w:rPr>
+                <w:b w:val="1"/>
+                <w:sz w:val="28"/>
+                <w:szCs w:val="28"/>
+                <w:rtl w:val="0"/>
+              </w:rPr>
+              <w:t xml:space="preserve">Shift+J</w:t>
+            </w:r>
+            <w:r>
+              <w:rPr>
+                <w:sz w:val="28"/>
+                <w:szCs w:val="28"/>
+                <w:rtl w:val="0"/>
+              </w:rPr>
+              <w:t xml:space="preserve">).</w:t>
+            </w:r>
+          </w:p>
+        </w:tc>
+      </w:tr>
+      <w:tr>
+        <w:trPr>
+          <w:cantSplit w:val="0"/>
+          <w:tblHeader w:val="0"/>
+        </w:trPr>
+        <w:tc>
+          <w:tcPr>
+            <w:shd w:fill="auto" w:val="clear"/>
+            <w:tcMar>
+              <w:top w:w="100.0" w:type="dxa"/>
+              <w:left w:w="100.0" w:type="dxa"/>
+              <w:bottom w:w="100.0" w:type="dxa"/>
+              <w:right w:w="100.0" w:type="dxa"/>
+            </w:tcMar>
+            <w:vAlign w:val="top"/>
+          </w:tcPr>
+          <w:p>
+            <w:pPr>
+              <w:widowControl w:val="0"/>
+              <w:jc w:val="center"/>
+              <w:rPr>
+                <w:sz w:val="28"/>
+                <w:szCs w:val="28"/>
+              </w:rPr>
+            </w:pPr>
+            <w:r>
+              <w:rPr>
+                <w:sz w:val="28"/>
+                <w:szCs w:val="28"/>
+                <w:rtl w:val="0"/>
+              </w:rPr>
+              <w:t xml:space="preserve">yw</w:t>
+            </w:r>
+          </w:p>
+        </w:tc>
+        <w:tc>
+          <w:tcPr>
+            <w:shd w:fill="auto" w:val="clear"/>
+            <w:tcMar>
+              <w:top w:w="100.0" w:type="dxa"/>
+              <w:left w:w="100.0" w:type="dxa"/>
+              <w:bottom w:w="100.0" w:type="dxa"/>
+              <w:right w:w="100.0" w:type="dxa"/>
+            </w:tcMar>
+            <w:vAlign w:val="top"/>
+          </w:tcPr>
+          <w:p>
+            <w:pPr>
+              <w:widowControl w:val="0"/>
+              <w:rPr>
+                <w:sz w:val="28"/>
+                <w:szCs w:val="28"/>
+              </w:rPr>
+            </w:pPr>
+            <w:r>
+              <w:rPr>
+                <w:sz w:val="28"/>
+                <w:szCs w:val="28"/>
+                <w:rtl w:val="0"/>
+              </w:rPr>
+              <w:t xml:space="preserve">Copy (or “yank”) the current word.</w:t>
+            </w:r>
+          </w:p>
+        </w:tc>
+      </w:tr>
+      <w:tr>
+        <w:trPr>
+          <w:cantSplit w:val="0"/>
+          <w:tblHeader w:val="0"/>
+        </w:trPr>
+        <w:tc>
+          <w:tcPr>
+            <w:shd w:fill="auto" w:val="clear"/>
+            <w:tcMar>
+              <w:top w:w="100.0" w:type="dxa"/>
+              <w:left w:w="100.0" w:type="dxa"/>
+              <w:bottom w:w="100.0" w:type="dxa"/>
+              <w:right w:w="100.0" w:type="dxa"/>
+            </w:tcMar>
+            <w:vAlign w:val="top"/>
+          </w:tcPr>
+          <w:p>
+            <w:pPr>
+              <w:widowControl w:val="0"/>
+              <w:jc w:val="center"/>
+              <w:rPr>
+                <w:sz w:val="28"/>
+                <w:szCs w:val="28"/>
+              </w:rPr>
+            </w:pPr>
+            <w:r>
+              <w:rPr>
+                <w:sz w:val="28"/>
+                <w:szCs w:val="28"/>
+                <w:rtl w:val="0"/>
+              </w:rPr>
+              <w:t xml:space="preserve">1G</w:t>
+            </w:r>
+          </w:p>
+          <w:p>
+            <w:pPr>
+              <w:widowControl w:val="0"/>
+              <w:jc w:val="center"/>
+              <w:rPr>
+                <w:sz w:val="28"/>
+                <w:szCs w:val="28"/>
+              </w:rPr>
+            </w:pPr>
+            <w:r>
+              <w:rPr>
+                <w:sz w:val="28"/>
+                <w:szCs w:val="28"/>
+                <w:rtl w:val="0"/>
+              </w:rPr>
+              <w:t xml:space="preserve">3J</w:t>
+            </w:r>
+          </w:p>
+        </w:tc>
+        <w:tc>
+          <w:tcPr>
+            <w:shd w:fill="auto" w:val="clear"/>
+            <w:tcMar>
+              <w:top w:w="100.0" w:type="dxa"/>
+              <w:left w:w="100.0" w:type="dxa"/>
+              <w:bottom w:w="100.0" w:type="dxa"/>
+              <w:right w:w="100.0" w:type="dxa"/>
+            </w:tcMar>
+            <w:vAlign w:val="top"/>
+          </w:tcPr>
+          <w:p>
+            <w:pPr>
+              <w:widowControl w:val="0"/>
+              <w:rPr>
+                <w:sz w:val="28"/>
+                <w:szCs w:val="28"/>
+              </w:rPr>
+            </w:pPr>
+            <w:r>
+              <w:rPr>
+                <w:sz w:val="28"/>
+                <w:szCs w:val="28"/>
+                <w:rtl w:val="0"/>
+              </w:rPr>
+              <w:t xml:space="preserve">Move to the first line, then join three lines.</w:t>
+            </w:r>
+          </w:p>
+        </w:tc>
+      </w:tr>
+      <w:tr>
+        <w:trPr>
+          <w:cantSplit w:val="0"/>
+          <w:tblHeader w:val="0"/>
+        </w:trPr>
+        <w:tc>
+          <w:tcPr>
+            <w:shd w:fill="auto" w:val="clear"/>
+            <w:tcMar>
+              <w:top w:w="100.0" w:type="dxa"/>
+              <w:left w:w="100.0" w:type="dxa"/>
+              <w:bottom w:w="100.0" w:type="dxa"/>
+              <w:right w:w="100.0" w:type="dxa"/>
+            </w:tcMar>
+            <w:vAlign w:val="top"/>
+          </w:tcPr>
+          <w:p>
+            <w:pPr>
+              <w:widowControl w:val="0"/>
+              <w:spacing w:after="160" w:line="342.8568" w:lineRule="auto"/>
+              <w:jc w:val="center"/>
+              <w:rPr>
+                <w:sz w:val="28"/>
+                <w:szCs w:val="28"/>
+              </w:rPr>
+            </w:pPr>
+            <w:r>
+              <w:rPr>
+                <w:sz w:val="28"/>
+                <w:szCs w:val="28"/>
+                <w:rtl w:val="0"/>
+              </w:rPr>
+              <w:t xml:space="preserve">:%s/text //g</w:t>
+            </w:r>
+          </w:p>
+        </w:tc>
+        <w:tc>
+          <w:tcPr>
+            <w:shd w:fill="auto" w:val="clear"/>
+            <w:tcMar>
+              <w:top w:w="100.0" w:type="dxa"/>
+              <w:left w:w="100.0" w:type="dxa"/>
+              <w:bottom w:w="100.0" w:type="dxa"/>
+              <w:right w:w="100.0" w:type="dxa"/>
+            </w:tcMar>
+            <w:vAlign w:val="top"/>
+          </w:tcPr>
+          <w:p>
+            <w:pPr>
+              <w:widowControl w:val="0"/>
+              <w:rPr>
+                <w:sz w:val="28"/>
+                <w:szCs w:val="28"/>
+              </w:rPr>
+            </w:pPr>
+            <w:r>
+              <w:rPr>
+                <w:sz w:val="28"/>
+                <w:szCs w:val="28"/>
+                <w:rtl w:val="0"/>
+              </w:rPr>
+              <w:t xml:space="preserve">Search for and delete the word text (add a space after the word text).</w:t>
+            </w:r>
+          </w:p>
+        </w:tc>
+      </w:tr>
+      <w:tr>
+        <w:trPr>
+          <w:cantSplit w:val="0"/>
+          <w:tblHeader w:val="0"/>
+        </w:trPr>
+        <w:tc>
+          <w:tcPr>
+            <w:shd w:fill="auto" w:val="clear"/>
+            <w:tcMar>
+              <w:top w:w="100.0" w:type="dxa"/>
+              <w:left w:w="100.0" w:type="dxa"/>
+              <w:bottom w:w="100.0" w:type="dxa"/>
+              <w:right w:w="100.0" w:type="dxa"/>
+            </w:tcMar>
+            <w:vAlign w:val="top"/>
+          </w:tcPr>
+          <w:p>
+            <w:pPr>
+              <w:widowControl w:val="0"/>
+              <w:spacing w:after="160" w:line="342.8568" w:lineRule="auto"/>
+              <w:jc w:val="center"/>
+              <w:rPr>
+                <w:sz w:val="28"/>
+                <w:szCs w:val="28"/>
+              </w:rPr>
+            </w:pPr>
+            <w:r>
+              <w:rPr>
+                <w:sz w:val="28"/>
+                <w:szCs w:val="28"/>
+                <w:rtl w:val="0"/>
+              </w:rPr>
+              <w:t xml:space="preserve">lscpu</w:t>
+            </w:r>
+          </w:p>
+        </w:tc>
+        <w:tc>
+          <w:tcPr>
+            <w:shd w:fill="auto" w:val="clear"/>
+            <w:tcMar>
+              <w:top w:w="100.0" w:type="dxa"/>
+              <w:left w:w="100.0" w:type="dxa"/>
+              <w:bottom w:w="100.0" w:type="dxa"/>
+              <w:right w:w="100.0" w:type="dxa"/>
+            </w:tcMar>
+            <w:vAlign w:val="top"/>
+          </w:tcPr>
+          <w:p>
+            <w:pPr>
+              <w:widowControl w:val="0"/>
+              <w:rPr>
+                <w:sz w:val="28"/>
+                <w:szCs w:val="28"/>
+              </w:rPr>
+            </w:pPr>
+            <w:r>
+              <w:rPr>
+                <w:sz w:val="28"/>
+                <w:szCs w:val="28"/>
+                <w:rtl w:val="0"/>
+              </w:rPr>
+              <w:t xml:space="preserve">In order to determine the type of CPU execute the lscpu command.</w:t>
+            </w:r>
+          </w:p>
+        </w:tc>
+      </w:tr>
+      <w:tr>
+        <w:trPr>
+          <w:cantSplit w:val="0"/>
+          <w:tblHeader w:val="0"/>
+        </w:trPr>
+        <w:tc>
+          <w:tcPr>
+            <w:shd w:fill="auto" w:val="clear"/>
+            <w:tcMar>
+              <w:top w:w="100.0" w:type="dxa"/>
+              <w:left w:w="100.0" w:type="dxa"/>
+              <w:bottom w:w="100.0" w:type="dxa"/>
+              <w:right w:w="100.0" w:type="dxa"/>
+            </w:tcMar>
+            <w:vAlign w:val="top"/>
+          </w:tcPr>
+          <w:p>
+            <w:pPr>
+              <w:widowControl w:val="0"/>
+              <w:spacing w:after="160" w:line="342.8568" w:lineRule="auto"/>
+              <w:jc w:val="center"/>
+              <w:rPr>
+                <w:sz w:val="28"/>
+                <w:szCs w:val="28"/>
+              </w:rPr>
+            </w:pPr>
+            <w:r>
+              <w:rPr>
+                <w:sz w:val="28"/>
+                <w:szCs w:val="28"/>
+                <w:rtl w:val="0"/>
+              </w:rPr>
+              <w:t xml:space="preserve">head -n 20 /proc/cpuinfo</w:t>
+            </w:r>
+          </w:p>
+        </w:tc>
+        <w:tc>
+          <w:tcPr>
+            <w:shd w:fill="auto" w:val="clear"/>
+            <w:tcMar>
+              <w:top w:w="100.0" w:type="dxa"/>
+              <w:left w:w="100.0" w:type="dxa"/>
+              <w:bottom w:w="100.0" w:type="dxa"/>
+              <w:right w:w="100.0" w:type="dxa"/>
+            </w:tcMar>
+            <w:vAlign w:val="top"/>
+          </w:tcPr>
+          <w:p>
+            <w:pPr>
+              <w:widowControl w:val="0"/>
+              <w:rPr>
+                <w:sz w:val="28"/>
+                <w:szCs w:val="28"/>
+              </w:rPr>
+            </w:pPr>
+            <w:r>
+              <w:rPr>
+                <w:sz w:val="28"/>
+                <w:szCs w:val="28"/>
+                <w:rtl w:val="0"/>
+              </w:rPr>
+              <w:t xml:space="preserve">Use the head command with the -n option to list the first 20 lines of the cpuinfo file.</w:t>
+            </w:r>
+          </w:p>
+        </w:tc>
+      </w:tr>
+      <w:tr>
+        <w:trPr>
+          <w:cantSplit w:val="0"/>
+          <w:tblHeader w:val="0"/>
+        </w:trPr>
+        <w:tc>
+          <w:tcPr>
+            <w:shd w:fill="auto" w:val="clear"/>
+            <w:tcMar>
+              <w:top w:w="100.0" w:type="dxa"/>
+              <w:left w:w="100.0" w:type="dxa"/>
+              <w:bottom w:w="100.0" w:type="dxa"/>
+              <w:right w:w="100.0" w:type="dxa"/>
+            </w:tcMar>
+            <w:vAlign w:val="top"/>
+          </w:tcPr>
+          <w:p>
+            <w:pPr>
+              <w:widowControl w:val="0"/>
+              <w:spacing w:after="160" w:line="342.8568" w:lineRule="auto"/>
+              <w:jc w:val="center"/>
+              <w:rPr>
+                <w:sz w:val="28"/>
+                <w:szCs w:val="28"/>
+              </w:rPr>
+            </w:pPr>
+            <w:r>
+              <w:rPr>
+                <w:sz w:val="28"/>
+                <w:szCs w:val="28"/>
+                <w:rtl w:val="0"/>
+              </w:rPr>
+              <w:t xml:space="preserve">free -m</w:t>
+            </w:r>
+          </w:p>
+          <w:p>
+            <w:pPr>
+              <w:widowControl w:val="0"/>
+              <w:spacing w:after="160" w:line="342.8568" w:lineRule="auto"/>
+              <w:jc w:val="center"/>
+              <w:rPr>
+                <w:sz w:val="28"/>
+                <w:szCs w:val="28"/>
+              </w:rPr>
+            </w:pPr>
+            <w:r>
+              <w:rPr>
+                <w:sz w:val="28"/>
+                <w:szCs w:val="28"/>
+                <w:rtl w:val="0"/>
+              </w:rPr>
+              <w:t xml:space="preserve">free -g</w:t>
+            </w:r>
+          </w:p>
+        </w:tc>
+        <w:tc>
+          <w:tcPr>
+            <w:shd w:fill="auto" w:val="clear"/>
+            <w:tcMar>
+              <w:top w:w="100.0" w:type="dxa"/>
+              <w:left w:w="100.0" w:type="dxa"/>
+              <w:bottom w:w="100.0" w:type="dxa"/>
+              <w:right w:w="100.0" w:type="dxa"/>
+            </w:tcMar>
+            <w:vAlign w:val="top"/>
+          </w:tcPr>
+          <w:p>
+            <w:pPr>
+              <w:widowControl w:val="0"/>
+              <w:rPr>
+                <w:sz w:val="28"/>
+                <w:szCs w:val="28"/>
+              </w:rPr>
+            </w:pPr>
+            <w:r>
+              <w:rPr>
+                <w:sz w:val="28"/>
+                <w:szCs w:val="28"/>
+                <w:rtl w:val="0"/>
+              </w:rPr>
+              <w:t xml:space="preserve">To discover how much RAM and swap space is being used, use the free command.</w:t>
+            </w:r>
+          </w:p>
+        </w:tc>
+      </w:tr>
+      <w:tr>
+        <w:trPr>
+          <w:cantSplit w:val="0"/>
+          <w:tblHeader w:val="0"/>
+        </w:trPr>
+        <w:tc>
+          <w:tcPr>
+            <w:shd w:fill="auto" w:val="clear"/>
+            <w:tcMar>
+              <w:top w:w="100.0" w:type="dxa"/>
+              <w:left w:w="100.0" w:type="dxa"/>
+              <w:bottom w:w="100.0" w:type="dxa"/>
+              <w:right w:w="100.0" w:type="dxa"/>
+            </w:tcMar>
+            <w:vAlign w:val="top"/>
+          </w:tcPr>
+          <w:p>
+            <w:pPr>
+              <w:widowControl w:val="0"/>
+              <w:spacing w:after="160" w:line="342.8568" w:lineRule="auto"/>
+              <w:jc w:val="center"/>
+              <w:rPr>
+                <w:sz w:val="28"/>
+                <w:szCs w:val="28"/>
+              </w:rPr>
+            </w:pPr>
+            <w:r>
+              <w:rPr>
+                <w:sz w:val="28"/>
+                <w:szCs w:val="28"/>
+                <w:rtl w:val="0"/>
+              </w:rPr>
+              <w:t xml:space="preserve">lspci</w:t>
+            </w:r>
+          </w:p>
+        </w:tc>
+        <w:tc>
+          <w:tcPr>
+            <w:shd w:fill="auto" w:val="clear"/>
+            <w:tcMar>
+              <w:top w:w="100.0" w:type="dxa"/>
+              <w:left w:w="100.0" w:type="dxa"/>
+              <w:bottom w:w="100.0" w:type="dxa"/>
+              <w:right w:w="100.0" w:type="dxa"/>
+            </w:tcMar>
+            <w:vAlign w:val="top"/>
+          </w:tcPr>
+          <w:p>
+            <w:pPr>
+              <w:widowControl w:val="0"/>
+              <w:rPr>
+                <w:sz w:val="28"/>
+                <w:szCs w:val="28"/>
+              </w:rPr>
+            </w:pPr>
+            <w:r>
+              <w:rPr>
+                <w:sz w:val="28"/>
+                <w:szCs w:val="28"/>
+                <w:rtl w:val="0"/>
+              </w:rPr>
+              <w:t xml:space="preserve">To see what devices are connected to the PCI bus, use the lspci command.</w:t>
+            </w:r>
+          </w:p>
+        </w:tc>
+      </w:tr>
+      <w:tr>
+        <w:trPr>
+          <w:cantSplit w:val="0"/>
+          <w:tblHeader w:val="0"/>
+        </w:trPr>
+        <w:tc>
+          <w:tcPr>
+            <w:shd w:fill="auto" w:val="clear"/>
+            <w:tcMar>
+              <w:top w:w="100.0" w:type="dxa"/>
+              <w:left w:w="100.0" w:type="dxa"/>
+              <w:bottom w:w="100.0" w:type="dxa"/>
+              <w:right w:w="100.0" w:type="dxa"/>
+            </w:tcMar>
+            <w:vAlign w:val="top"/>
+          </w:tcPr>
+          <w:p>
+            <w:pPr>
+              <w:widowControl w:val="0"/>
+              <w:spacing w:after="160" w:line="342.8568" w:lineRule="auto"/>
+              <w:jc w:val="center"/>
+              <w:rPr>
+                <w:sz w:val="28"/>
+                <w:szCs w:val="28"/>
+              </w:rPr>
+            </w:pPr>
+            <w:r>
+              <w:rPr>
+                <w:sz w:val="28"/>
+                <w:szCs w:val="28"/>
+                <w:rtl w:val="0"/>
+              </w:rPr>
+              <w:t xml:space="preserve">lsusb</w:t>
+            </w:r>
+          </w:p>
+        </w:tc>
+        <w:tc>
+          <w:tcPr>
+            <w:shd w:fill="auto" w:val="clear"/>
+            <w:tcMar>
+              <w:top w:w="100.0" w:type="dxa"/>
+              <w:left w:w="100.0" w:type="dxa"/>
+              <w:bottom w:w="100.0" w:type="dxa"/>
+              <w:right w:w="100.0" w:type="dxa"/>
+            </w:tcMar>
+            <w:vAlign w:val="top"/>
+          </w:tcPr>
+          <w:p>
+            <w:pPr>
+              <w:widowControl w:val="0"/>
+              <w:rPr>
+                <w:sz w:val="28"/>
+                <w:szCs w:val="28"/>
+              </w:rPr>
+            </w:pPr>
+            <w:r>
+              <w:rPr>
+                <w:sz w:val="28"/>
+                <w:szCs w:val="28"/>
+                <w:rtl w:val="0"/>
+              </w:rPr>
+              <w:t xml:space="preserve">Attempt to list the USB connected devices.</w:t>
+            </w:r>
+          </w:p>
+        </w:tc>
+      </w:tr>
+      <w:tr>
+        <w:trPr>
+          <w:cantSplit w:val="0"/>
+          <w:tblHeader w:val="0"/>
+        </w:trPr>
+        <w:tc>
+          <w:tcPr>
+            <w:shd w:fill="auto" w:val="clear"/>
+            <w:tcMar>
+              <w:top w:w="100.0" w:type="dxa"/>
+              <w:left w:w="100.0" w:type="dxa"/>
+              <w:bottom w:w="100.0" w:type="dxa"/>
+              <w:right w:w="100.0" w:type="dxa"/>
+            </w:tcMar>
+            <w:vAlign w:val="top"/>
+          </w:tcPr>
+          <w:p>
+            <w:pPr>
+              <w:widowControl w:val="0"/>
+              <w:spacing w:after="160" w:line="342.8568" w:lineRule="auto"/>
+              <w:jc w:val="center"/>
+              <w:rPr>
+                <w:sz w:val="28"/>
+                <w:szCs w:val="28"/>
+              </w:rPr>
+            </w:pPr>
+            <w:r>
+              <w:rPr>
+                <w:sz w:val="28"/>
+                <w:szCs w:val="28"/>
+                <w:rtl w:val="0"/>
+              </w:rPr>
+              <w:t xml:space="preserve">lsmod</w:t>
+            </w:r>
+          </w:p>
+        </w:tc>
+        <w:tc>
+          <w:tcPr>
+            <w:shd w:fill="auto" w:val="clear"/>
+            <w:tcMar>
+              <w:top w:w="100.0" w:type="dxa"/>
+              <w:left w:w="100.0" w:type="dxa"/>
+              <w:bottom w:w="100.0" w:type="dxa"/>
+              <w:right w:w="100.0" w:type="dxa"/>
+            </w:tcMar>
+            <w:vAlign w:val="top"/>
+          </w:tcPr>
+          <w:p>
+            <w:pPr>
+              <w:widowControl w:val="0"/>
+              <w:rPr>
+                <w:sz w:val="28"/>
+                <w:szCs w:val="28"/>
+              </w:rPr>
+            </w:pPr>
+            <w:r>
+              <w:rPr>
+                <w:sz w:val="28"/>
+                <w:szCs w:val="28"/>
+                <w:rtl w:val="0"/>
+              </w:rPr>
+              <w:t xml:space="preserve">For hardware to function, the Linux kernel usually loads a driver or module. Use the lsmod command to view the currently loaded modules.</w:t>
+            </w:r>
+          </w:p>
+        </w:tc>
+      </w:tr>
+      <w:tr>
+        <w:trPr>
+          <w:cantSplit w:val="0"/>
+          <w:tblHeader w:val="0"/>
+        </w:trPr>
+        <w:tc>
+          <w:tcPr>
+            <w:shd w:fill="auto" w:val="clear"/>
+            <w:tcMar>
+              <w:top w:w="100.0" w:type="dxa"/>
+              <w:left w:w="100.0" w:type="dxa"/>
+              <w:bottom w:w="100.0" w:type="dxa"/>
+              <w:right w:w="100.0" w:type="dxa"/>
+            </w:tcMar>
+            <w:vAlign w:val="top"/>
+          </w:tcPr>
+          <w:p>
+            <w:pPr>
+              <w:widowControl w:val="0"/>
+              <w:spacing w:after="160" w:line="342.8568" w:lineRule="auto"/>
+              <w:jc w:val="center"/>
+              <w:rPr>
+                <w:sz w:val="28"/>
+                <w:szCs w:val="28"/>
+              </w:rPr>
+            </w:pPr>
+            <w:r>
+              <w:rPr>
+                <w:sz w:val="28"/>
+                <w:szCs w:val="28"/>
+                <w:rtl w:val="0"/>
+              </w:rPr>
+              <w:t xml:space="preserve">fdisk -l</w:t>
+            </w:r>
+          </w:p>
+        </w:tc>
+        <w:tc>
+          <w:tcPr>
+            <w:shd w:fill="auto" w:val="clear"/>
+            <w:tcMar>
+              <w:top w:w="100.0" w:type="dxa"/>
+              <w:left w:w="100.0" w:type="dxa"/>
+              <w:bottom w:w="100.0" w:type="dxa"/>
+              <w:right w:w="100.0" w:type="dxa"/>
+            </w:tcMar>
+            <w:vAlign w:val="top"/>
+          </w:tcPr>
+          <w:p>
+            <w:pPr>
+              <w:widowControl w:val="0"/>
+              <w:rPr>
+                <w:sz w:val="28"/>
+                <w:szCs w:val="28"/>
+              </w:rPr>
+            </w:pPr>
+            <w:r>
+              <w:rPr>
+                <w:sz w:val="28"/>
+                <w:szCs w:val="28"/>
+                <w:rtl w:val="0"/>
+              </w:rPr>
+              <w:t xml:space="preserve">Execute the fdisk command to list the disk devices. The -l option lists the partition tables for the specified devices and then exits. If no devices are given, those mentioned in /proc/partitions (if that file exists) are used.</w:t>
+            </w:r>
+          </w:p>
+        </w:tc>
+      </w:tr>
+    </w:tbl>
+    <w:p>
+      <w:pPr>
+        <w:jc w:val="both"/>
+        <w:rPr>
+          <w:sz w:val="28"/>
+          <w:szCs w:val="28"/>
+        </w:rPr>
+      </w:pPr>
+      <w:r>
+        <w:rPr>
+          <w:rtl w:val="0"/>
+        </w:rPr>
+      </w:r>
+    </w:p>
+    <w:p>
+      <w:pPr>
+        <w:numPr>
+          <w:ilvl w:val="0"/>
+          <w:numId w:val="4"/>
+        </w:numPr>
+        <w:ind w:left="425.19685039370086" w:hanging="360"/>
+        <w:jc w:val="both"/>
+        <w:rPr>
+          <w:sz w:val="28"/>
+          <w:szCs w:val="28"/>
+        </w:rPr>
+      </w:pPr>
+      <w:r>
+        <w:rPr>
+          <w:sz w:val="28"/>
+          <w:szCs w:val="28"/>
+          <w:rtl w:val="0"/>
+        </w:rPr>
+        <w:t xml:space="preserve">Створіть скриптові сценарії з виводом текстових повідомлень для користувача (продемонструйте скріншоти):</w:t>
+      </w:r>
+    </w:p>
+    <w:p>
+      <w:pPr>
+        <w:numPr>
+          <w:ilvl w:val="0"/>
+          <w:numId w:val="3"/>
+        </w:numPr>
+        <w:ind w:left="1004" w:hanging="360"/>
+        <w:jc w:val="both"/>
+        <w:rPr>
+          <w:sz w:val="28"/>
+          <w:szCs w:val="28"/>
+        </w:rPr>
+      </w:pPr>
+      <w:r>
+        <w:rPr>
+          <w:sz w:val="28"/>
+          <w:szCs w:val="28"/>
+          <w:rtl w:val="0"/>
+        </w:rPr>
+        <w:t xml:space="preserve">сценарій має виводити привітання до поточного користувача вказуючи поточну дату та інформацію про поточну систему;</w:t>
+      </w:r>
+    </w:p>
+    <w:p>
+      <w:pPr>
+        <w:jc w:val="both"/>
         <w:rPr>
           <w:sz w:val="28"/>
           <w:szCs w:val="28"/>
@@ -2968,9 +5431,61 @@
         </w:rPr>
         <w:drawing>
           <wp:inline distB="114300" distT="114300" distL="114300" distR="114300">
-            <wp:extent cx="6076950" cy="1781175"/>
+            <wp:extent cx="7053580" cy="5130800"/>
             <wp:effectExtent b="0" l="0" r="0" t="0"/>
-            <wp:docPr id="1" name="image1.png"/>
+            <wp:docPr id="8" name="image7.png"/>
+            <a:graphic>
+              <a:graphicData uri="http://schemas.openxmlformats.org/drawingml/2006/picture">
+                <pic:pic>
+                  <pic:nvPicPr>
+                    <pic:cNvPr id="0" name="image7.png"/>
+                    <pic:cNvPicPr preferRelativeResize="0"/>
+                  </pic:nvPicPr>
+                  <pic:blipFill>
+                    <a:blip r:embed="rId6"/>
+                    <a:srcRect b="0" l="0" r="0" t="0"/>
+                    <a:stretch>
+                      <a:fillRect/>
+                    </a:stretch>
+                  </pic:blipFill>
+                  <pic:spPr>
+                    <a:xfrm>
+                      <a:off x="0" y="0"/>
+                      <a:ext cx="7053580" cy="5130800"/>
+                    </a:xfrm>
+                    <a:prstGeom prst="rect"/>
+                    <a:ln/>
+                  </pic:spPr>
+                </pic:pic>
+              </a:graphicData>
+            </a:graphic>
+          </wp:inline>
+        </w:drawing>
+      </w:r>
+      <w:r>
+        <w:rPr>
+          <w:rtl w:val="0"/>
+        </w:rPr>
+      </w:r>
+    </w:p>
+    <w:p>
+      <w:pPr>
+        <w:jc w:val="both"/>
+        <w:rPr>
+          <w:sz w:val="28"/>
+          <w:szCs w:val="28"/>
+        </w:rPr>
+      </w:pPr>
+      <w:r>
+        <w:rPr>
+          <w:sz w:val="28"/>
+          <w:szCs w:val="28"/>
+        </w:rPr>
+        <w:drawing>
+          <wp:inline distB="114300" distT="114300" distL="114300" distR="114300">
+            <wp:extent cx="7053580" cy="1003300"/>
+            <wp:effectExtent b="0" l="0" r="0" t="0"/>
+            <wp:docPr id="7" name="image1.png"/>
             <a:graphic>
               <a:graphicData uri="http://schemas.openxmlformats.org/drawingml/2006/picture">
                 <pic:pic>
@@ -2979,7 +5494,562 @@
                     <pic:cNvPicPr preferRelativeResize="0"/>
                   </pic:nvPicPr>
                   <pic:blipFill>
-                    <a:blip r:embed="rId6"/>
+                    <a:blip r:embed="rId7"/>
+                    <a:srcRect b="0" l="0" r="0" t="0"/>
+                    <a:stretch>
+                      <a:fillRect/>
+                    </a:stretch>
+                  </pic:blipFill>
+                  <pic:spPr>
+                    <a:xfrm>
+                      <a:off x="0" y="0"/>
+                      <a:ext cx="7053580" cy="1003300"/>
+                    </a:xfrm>
+                    <a:prstGeom prst="rect"/>
+                    <a:ln/>
+                  </pic:spPr>
+                </pic:pic>
+              </a:graphicData>
+            </a:graphic>
+          </wp:inline>
+        </w:drawing>
+      </w:r>
+      <w:r>
+        <w:rPr>
+          <w:rtl w:val="0"/>
+        </w:rPr>
+      </w:r>
+    </w:p>
+    <w:p>
+      <w:pPr>
+        <w:numPr>
+          <w:ilvl w:val="0"/>
+          <w:numId w:val="3"/>
+        </w:numPr>
+        <w:ind w:left="1004" w:hanging="360"/>
+        <w:jc w:val="both"/>
+        <w:rPr>
+          <w:sz w:val="28"/>
+          <w:szCs w:val="28"/>
+        </w:rPr>
+      </w:pPr>
+      <w:r>
+        <w:rPr>
+          <w:sz w:val="28"/>
+          <w:szCs w:val="28"/>
+          <w:rtl w:val="0"/>
+        </w:rPr>
+        <w:t xml:space="preserve">*сценарій має виводити інформацію про апаратну конфігурацію поточної системи (використовуйте команди розглянуті в Lab 12: Understanding Computer Hardware);</w:t>
+      </w:r>
+    </w:p>
+    <w:p>
+      <w:pPr>
+        <w:jc w:val="both"/>
+        <w:rPr>
+          <w:sz w:val="28"/>
+          <w:szCs w:val="28"/>
+        </w:rPr>
+      </w:pPr>
+      <w:r>
+        <w:rPr>
+          <w:sz w:val="28"/>
+          <w:szCs w:val="28"/>
+        </w:rPr>
+        <w:drawing>
+          <wp:inline distB="114300" distT="114300" distL="114300" distR="114300">
+            <wp:extent cx="7053580" cy="5549900"/>
+            <wp:effectExtent b="0" l="0" r="0" t="0"/>
+            <wp:docPr id="1" name="image3.png"/>
+            <a:graphic>
+              <a:graphicData uri="http://schemas.openxmlformats.org/drawingml/2006/picture">
+                <pic:pic>
+                  <pic:nvPicPr>
+                    <pic:cNvPr id="0" name="image3.png"/>
+                    <pic:cNvPicPr preferRelativeResize="0"/>
+                  </pic:nvPicPr>
+                  <pic:blipFill>
+                    <a:blip r:embed="rId8"/>
+                    <a:srcRect b="0" l="0" r="0" t="0"/>
+                    <a:stretch>
+                      <a:fillRect/>
+                    </a:stretch>
+                  </pic:blipFill>
+                  <pic:spPr>
+                    <a:xfrm>
+                      <a:off x="0" y="0"/>
+                      <a:ext cx="7053580" cy="5549900"/>
+                    </a:xfrm>
+                    <a:prstGeom prst="rect"/>
+                    <a:ln/>
+                  </pic:spPr>
+                </pic:pic>
+              </a:graphicData>
+            </a:graphic>
+          </wp:inline>
+        </w:drawing>
+      </w:r>
+      <w:r>
+        <w:rPr>
+          <w:rtl w:val="0"/>
+        </w:rPr>
+      </w:r>
+    </w:p>
+    <w:p>
+      <w:pPr>
+        <w:jc w:val="both"/>
+        <w:rPr>
+          <w:sz w:val="28"/>
+          <w:szCs w:val="28"/>
+        </w:rPr>
+      </w:pPr>
+      <w:r>
+        <w:rPr>
+          <w:sz w:val="28"/>
+          <w:szCs w:val="28"/>
+        </w:rPr>
+        <w:drawing>
+          <wp:inline distB="114300" distT="114300" distL="114300" distR="114300">
+            <wp:extent cx="7053580" cy="5029200"/>
+            <wp:effectExtent b="0" l="0" r="0" t="0"/>
+            <wp:docPr id="6" name="image4.png"/>
+            <a:graphic>
+              <a:graphicData uri="http://schemas.openxmlformats.org/drawingml/2006/picture">
+                <pic:pic>
+                  <pic:nvPicPr>
+                    <pic:cNvPr id="0" name="image4.png"/>
+                    <pic:cNvPicPr preferRelativeResize="0"/>
+                  </pic:nvPicPr>
+                  <pic:blipFill>
+                    <a:blip r:embed="rId9"/>
+                    <a:srcRect b="0" l="0" r="0" t="0"/>
+                    <a:stretch>
+                      <a:fillRect/>
+                    </a:stretch>
+                  </pic:blipFill>
+                  <pic:spPr>
+                    <a:xfrm>
+                      <a:off x="0" y="0"/>
+                      <a:ext cx="7053580" cy="5029200"/>
+                    </a:xfrm>
+                    <a:prstGeom prst="rect"/>
+                    <a:ln/>
+                  </pic:spPr>
+                </pic:pic>
+              </a:graphicData>
+            </a:graphic>
+          </wp:inline>
+        </w:drawing>
+      </w:r>
+      <w:r>
+        <w:rPr>
+          <w:rtl w:val="0"/>
+        </w:rPr>
+      </w:r>
+    </w:p>
+    <w:p>
+      <w:pPr>
+        <w:numPr>
+          <w:ilvl w:val="0"/>
+          <w:numId w:val="3"/>
+        </w:numPr>
+        <w:ind w:left="1004" w:hanging="360"/>
+        <w:jc w:val="both"/>
+        <w:rPr>
+          <w:sz w:val="28"/>
+          <w:szCs w:val="28"/>
+        </w:rPr>
+      </w:pPr>
+      <w:r>
+        <w:rPr>
+          <w:sz w:val="28"/>
+          <w:szCs w:val="28"/>
+          <w:rtl w:val="0"/>
+        </w:rPr>
+        <w:t xml:space="preserve">**наведіть свій приклад скриптового сценарію</w:t>
+      </w:r>
+      <w:r>
+        <w:rPr>
+          <w:rtl w:val="0"/>
+        </w:rPr>
+      </w:r>
+    </w:p>
+    <w:p>
+      <w:pPr>
+        <w:jc w:val="both"/>
+        <w:rPr>
+          <w:sz w:val="28"/>
+          <w:szCs w:val="28"/>
+        </w:rPr>
+      </w:pPr>
+      <w:r>
+        <w:rPr>
+          <w:sz w:val="28"/>
+          <w:szCs w:val="28"/>
+          <w:rtl w:val="0"/>
+        </w:rPr>
+        <w:t xml:space="preserve">Created a list of all files in the current directory, sorted by modification time.</w:t>
+      </w:r>
+    </w:p>
+    <w:p>
+      <w:pPr>
+        <w:jc w:val="both"/>
+        <w:rPr>
+          <w:sz w:val="28"/>
+          <w:szCs w:val="28"/>
+        </w:rPr>
+      </w:pPr>
+      <w:r>
+        <w:rPr>
+          <w:sz w:val="28"/>
+          <w:szCs w:val="28"/>
+        </w:rPr>
+        <w:drawing>
+          <wp:inline distB="114300" distT="114300" distL="114300" distR="114300">
+            <wp:extent cx="7053580" cy="5448300"/>
+            <wp:effectExtent b="0" l="0" r="0" t="0"/>
+            <wp:docPr id="3" name="image5.png"/>
+            <a:graphic>
+              <a:graphicData uri="http://schemas.openxmlformats.org/drawingml/2006/picture">
+                <pic:pic>
+                  <pic:nvPicPr>
+                    <pic:cNvPr id="0" name="image5.png"/>
+                    <pic:cNvPicPr preferRelativeResize="0"/>
+                  </pic:nvPicPr>
+                  <pic:blipFill>
+                    <a:blip r:embed="rId10"/>
+                    <a:srcRect b="0" l="0" r="0" t="0"/>
+                    <a:stretch>
+                      <a:fillRect/>
+                    </a:stretch>
+                  </pic:blipFill>
+                  <pic:spPr>
+                    <a:xfrm>
+                      <a:off x="0" y="0"/>
+                      <a:ext cx="7053580" cy="5448300"/>
+                    </a:xfrm>
+                    <a:prstGeom prst="rect"/>
+                    <a:ln/>
+                  </pic:spPr>
+                </pic:pic>
+              </a:graphicData>
+            </a:graphic>
+          </wp:inline>
+        </w:drawing>
+      </w:r>
+      <w:r>
+        <w:rPr>
+          <w:rtl w:val="0"/>
+        </w:rPr>
+      </w:r>
+    </w:p>
+    <w:p>
+      <w:pPr>
+        <w:jc w:val="both"/>
+        <w:rPr>
+          <w:sz w:val="28"/>
+          <w:szCs w:val="28"/>
+        </w:rPr>
+      </w:pPr>
+      <w:r>
+        <w:rPr>
+          <w:sz w:val="28"/>
+          <w:szCs w:val="28"/>
+        </w:rPr>
+        <w:drawing>
+          <wp:inline distB="114300" distT="114300" distL="114300" distR="114300">
+            <wp:extent cx="7053580" cy="5270500"/>
+            <wp:effectExtent b="0" l="0" r="0" t="0"/>
+            <wp:docPr id="5" name="image2.png"/>
+            <a:graphic>
+              <a:graphicData uri="http://schemas.openxmlformats.org/drawingml/2006/picture">
+                <pic:pic>
+                  <pic:nvPicPr>
+                    <pic:cNvPr id="0" name="image2.png"/>
+                    <pic:cNvPicPr preferRelativeResize="0"/>
+                  </pic:nvPicPr>
+                  <pic:blipFill>
+                    <a:blip r:embed="rId11"/>
+                    <a:srcRect b="0" l="0" r="0" t="0"/>
+                    <a:stretch>
+                      <a:fillRect/>
+                    </a:stretch>
+                  </pic:blipFill>
+                  <pic:spPr>
+                    <a:xfrm>
+                      <a:off x="0" y="0"/>
+                      <a:ext cx="7053580" cy="5270500"/>
+                    </a:xfrm>
+                    <a:prstGeom prst="rect"/>
+                    <a:ln/>
+                  </pic:spPr>
+                </pic:pic>
+              </a:graphicData>
+            </a:graphic>
+          </wp:inline>
+        </w:drawing>
+      </w:r>
+      <w:r>
+        <w:rPr>
+          <w:rtl w:val="0"/>
+        </w:rPr>
+      </w:r>
+    </w:p>
+    <w:p>
+      <w:pPr>
+        <w:spacing w:line="276" w:lineRule="auto"/>
+        <w:ind w:left="0" w:firstLine="0"/>
+        <w:jc w:val="both"/>
+        <w:rPr>
+          <w:sz w:val="28"/>
+          <w:szCs w:val="28"/>
+        </w:rPr>
+      </w:pPr>
+      <w:r>
+        <w:rPr>
+          <w:rtl w:val="0"/>
+        </w:rPr>
+      </w:r>
+    </w:p>
+    <w:p>
+      <w:pPr>
+        <w:spacing w:after="0" w:before="0" w:line="276" w:lineRule="auto"/>
+        <w:ind w:left="0" w:right="0" w:firstLine="0"/>
+        <w:jc w:val="left"/>
+        <w:rPr>
+          <w:b w:val="1"/>
+          <w:i w:val="1"/>
+          <w:color w:val="ff0000"/>
+          <w:sz w:val="28"/>
+          <w:szCs w:val="28"/>
+        </w:rPr>
+      </w:pPr>
+      <w:r>
+        <w:rPr>
+          <w:b w:val="1"/>
+          <w:sz w:val="28"/>
+          <w:szCs w:val="28"/>
+          <w:shd w:fill="auto" w:val="clear"/>
+          <w:rtl w:val="0"/>
+        </w:rPr>
+        <w:t xml:space="preserve">Контрольнi запитання: </w:t>
+      </w:r>
+      <w:r>
+        <w:rPr>
+          <w:b w:val="1"/>
+          <w:i w:val="1"/>
+          <w:color w:val="ff0000"/>
+          <w:sz w:val="28"/>
+          <w:szCs w:val="28"/>
+          <w:shd w:fill="auto" w:val="clear"/>
+          <w:rtl w:val="0"/>
+        </w:rPr>
+        <w:t xml:space="preserve">Created by </w:t>
+      </w:r>
+      <w:r>
+        <w:rPr>
+          <w:b w:val="1"/>
+          <w:i w:val="1"/>
+          <w:color w:val="ff0000"/>
+          <w:sz w:val="28"/>
+          <w:szCs w:val="28"/>
+          <w:rtl w:val="0"/>
+        </w:rPr>
+        <w:t xml:space="preserve">Max Karpenko</w:t>
+      </w:r>
+    </w:p>
+    <w:p>
+      <w:pPr>
+        <w:spacing w:after="0" w:before="0" w:line="276" w:lineRule="auto"/>
+        <w:ind w:left="0" w:right="0" w:firstLine="0"/>
+        <w:jc w:val="left"/>
+        <w:rPr>
+          <w:b w:val="1"/>
+          <w:sz w:val="28"/>
+          <w:szCs w:val="28"/>
+        </w:rPr>
+      </w:pPr>
+      <w:r>
+        <w:rPr>
+          <w:b w:val="1"/>
+          <w:sz w:val="28"/>
+          <w:szCs w:val="28"/>
+          <w:rtl w:val="0"/>
+        </w:rPr>
+        <w:t xml:space="preserve">1. В чому відмінність між командами arch та lscpu?</w:t>
+      </w:r>
+    </w:p>
+    <w:p>
+      <w:pPr>
+        <w:spacing w:after="0" w:before="0" w:line="276" w:lineRule="auto"/>
+        <w:ind w:left="0" w:right="0" w:firstLine="0"/>
+        <w:jc w:val="left"/>
+        <w:rPr>
+          <w:sz w:val="28"/>
+          <w:szCs w:val="28"/>
+        </w:rPr>
+      </w:pPr>
+      <w:r>
+        <w:rPr>
+          <w:sz w:val="28"/>
+          <w:szCs w:val="28"/>
+          <w:rtl w:val="0"/>
+        </w:rPr>
+        <w:t xml:space="preserve">Команда </w:t>
+      </w:r>
+      <w:r>
+        <w:rPr>
+          <w:b w:val="1"/>
+          <w:sz w:val="28"/>
+          <w:szCs w:val="28"/>
+          <w:rtl w:val="0"/>
+        </w:rPr>
+        <w:t xml:space="preserve">arch</w:t>
+      </w:r>
+      <w:r>
+        <w:rPr>
+          <w:sz w:val="28"/>
+          <w:szCs w:val="28"/>
+          <w:rtl w:val="0"/>
+        </w:rPr>
+        <w:t xml:space="preserve"> виводить архітектуру процесора системи, зазвичай повертаючи одне коротке значення, наприклад, x86_64. Команда </w:t>
+      </w:r>
+      <w:r>
+        <w:rPr>
+          <w:b w:val="1"/>
+          <w:sz w:val="28"/>
+          <w:szCs w:val="28"/>
+          <w:rtl w:val="0"/>
+        </w:rPr>
+        <w:t xml:space="preserve">lscpu</w:t>
+      </w:r>
+      <w:r>
+        <w:rPr>
+          <w:sz w:val="28"/>
+          <w:szCs w:val="28"/>
+          <w:rtl w:val="0"/>
+        </w:rPr>
+        <w:t xml:space="preserve"> надає детальнішу інформацію про процесор, включаючи кількість ядер, потоків, архітектуру, робочу частоту та інші технічні характеристики.</w:t>
+      </w:r>
+    </w:p>
+    <w:p>
+      <w:pPr>
+        <w:spacing w:after="0" w:before="0" w:line="276" w:lineRule="auto"/>
+        <w:ind w:left="0" w:right="0" w:firstLine="0"/>
+        <w:jc w:val="left"/>
+        <w:rPr>
+          <w:sz w:val="28"/>
+          <w:szCs w:val="28"/>
+        </w:rPr>
+      </w:pPr>
+      <w:r>
+        <w:rPr>
+          <w:rtl w:val="0"/>
+        </w:rPr>
+      </w:r>
+    </w:p>
+    <w:p>
+      <w:pPr>
+        <w:spacing w:after="0" w:before="0" w:line="276" w:lineRule="auto"/>
+        <w:ind w:left="0" w:right="0" w:firstLine="0"/>
+        <w:jc w:val="left"/>
+        <w:rPr>
+          <w:sz w:val="28"/>
+          <w:szCs w:val="28"/>
+        </w:rPr>
+      </w:pPr>
+      <w:r>
+        <w:rPr>
+          <w:b w:val="1"/>
+          <w:sz w:val="28"/>
+          <w:szCs w:val="28"/>
+          <w:rtl w:val="0"/>
+        </w:rPr>
+        <w:t xml:space="preserve">2. Якою командою можна отримати інформацію про стан використання RAM поточною системою?</w:t>
+      </w:r>
+      <w:r>
+        <w:rPr>
+          <w:rtl w:val="0"/>
+        </w:rPr>
+      </w:r>
+    </w:p>
+    <w:p>
+      <w:pPr>
+        <w:spacing w:line="276" w:lineRule="auto"/>
+        <w:rPr>
+          <w:sz w:val="28"/>
+          <w:szCs w:val="28"/>
+        </w:rPr>
+      </w:pPr>
+      <w:r>
+        <w:rPr>
+          <w:sz w:val="28"/>
+          <w:szCs w:val="28"/>
+          <w:rtl w:val="0"/>
+        </w:rPr>
+        <w:t xml:space="preserve">Командою </w:t>
+      </w:r>
+      <w:r>
+        <w:rPr>
+          <w:b w:val="1"/>
+          <w:sz w:val="28"/>
+          <w:szCs w:val="28"/>
+          <w:rtl w:val="0"/>
+        </w:rPr>
+        <w:t xml:space="preserve">free</w:t>
+      </w:r>
+      <w:r>
+        <w:rPr>
+          <w:sz w:val="28"/>
+          <w:szCs w:val="28"/>
+          <w:rtl w:val="0"/>
+        </w:rPr>
+        <w:t xml:space="preserve"> можна отримати інформацію про стан використання </w:t>
+      </w:r>
+      <w:r>
+        <w:rPr>
+          <w:b w:val="1"/>
+          <w:sz w:val="28"/>
+          <w:szCs w:val="28"/>
+          <w:rtl w:val="0"/>
+        </w:rPr>
+        <w:t xml:space="preserve">RAM</w:t>
+      </w:r>
+      <w:r>
+        <w:rPr>
+          <w:sz w:val="28"/>
+          <w:szCs w:val="28"/>
+          <w:rtl w:val="0"/>
+        </w:rPr>
+        <w:t xml:space="preserve"> у системі.</w:t>
+      </w:r>
+    </w:p>
+    <w:p>
+      <w:pPr>
+        <w:spacing w:line="276" w:lineRule="auto"/>
+        <w:rPr>
+          <w:sz w:val="28"/>
+          <w:szCs w:val="28"/>
+        </w:rPr>
+      </w:pPr>
+      <w:r>
+        <w:rPr>
+          <w:sz w:val="28"/>
+          <w:szCs w:val="28"/>
+        </w:rPr>
+        <w:drawing>
+          <wp:inline distB="114300" distT="114300" distL="114300" distR="114300">
+            <wp:extent cx="6076950" cy="1781175"/>
+            <wp:effectExtent b="0" l="0" r="0" t="0"/>
+            <wp:docPr id="2" name="image8.png"/>
+            <a:graphic>
+              <a:graphicData uri="http://schemas.openxmlformats.org/drawingml/2006/picture">
+                <pic:pic>
+                  <pic:nvPicPr>
+                    <pic:cNvPr id="0" name="image8.png"/>
+                    <pic:cNvPicPr preferRelativeResize="0"/>
+                  </pic:nvPicPr>
+                  <pic:blipFill>
+                    <a:blip r:embed="rId12"/>
                     <a:srcRect b="0" l="0" r="0" t="0"/>
                     <a:stretch>
                       <a:fillRect/>
@@ -3125,7 +6195,7 @@
       <w:pPr>
         <w:numPr>
           <w:ilvl w:val="0"/>
-          <w:numId w:val="3"/>
+          <w:numId w:val="7"/>
         </w:numPr>
         <w:spacing w:line="276" w:lineRule="auto"/>
         <w:ind w:left="720" w:hanging="360"/>
@@ -3142,17 +6212,12 @@
         </w:rPr>
         <w:t xml:space="preserve">lsusb для перегляду USB-пристроїв.</w:t>
       </w:r>
-      <w:r>
-        <w:rPr>
-          <w:rtl w:val="0"/>
-        </w:rPr>
-      </w:r>
     </w:p>
     <w:p>
       <w:pPr>
         <w:numPr>
           <w:ilvl w:val="0"/>
-          <w:numId w:val="3"/>
+          <w:numId w:val="7"/>
         </w:numPr>
         <w:spacing w:line="276" w:lineRule="auto"/>
         <w:ind w:left="720" w:hanging="360"/>
@@ -3169,17 +6234,12 @@
         </w:rPr>
         <w:t xml:space="preserve">lspci для перегляду PCI-пристроїв.</w:t>
       </w:r>
-      <w:r>
-        <w:rPr>
-          <w:rtl w:val="0"/>
-        </w:rPr>
-      </w:r>
     </w:p>
     <w:p>
       <w:pPr>
         <w:numPr>
           <w:ilvl w:val="0"/>
-          <w:numId w:val="3"/>
+          <w:numId w:val="7"/>
         </w:numPr>
         <w:spacing w:line="276" w:lineRule="auto"/>
         <w:ind w:left="720" w:hanging="360"/>
@@ -3196,17 +6256,12 @@
         </w:rPr>
         <w:t xml:space="preserve">lsblk для перегляду блокових пристроїв (наприклад, жорстких дисків та флеш-накопичувачів).</w:t>
       </w:r>
-      <w:r>
-        <w:rPr>
-          <w:rtl w:val="0"/>
-        </w:rPr>
-      </w:r>
     </w:p>
     <w:p>
       <w:pPr>
         <w:numPr>
           <w:ilvl w:val="0"/>
-          <w:numId w:val="3"/>
+          <w:numId w:val="7"/>
         </w:numPr>
         <w:spacing w:line="276" w:lineRule="auto"/>
         <w:ind w:left="720" w:hanging="360"/>
@@ -3223,17 +6278,12 @@
         </w:rPr>
         <w:t xml:space="preserve">lscpu для перегляду інформації про процесор.</w:t>
       </w:r>
-      <w:r>
-        <w:rPr>
-          <w:rtl w:val="0"/>
-        </w:rPr>
-      </w:r>
     </w:p>
     <w:p>
       <w:pPr>
         <w:numPr>
           <w:ilvl w:val="0"/>
-          <w:numId w:val="3"/>
+          <w:numId w:val="7"/>
         </w:numPr>
         <w:spacing w:line="276" w:lineRule="auto"/>
         <w:ind w:left="720" w:hanging="360"/>
@@ -3249,11 +6299,6 @@
           <w:rtl w:val="0"/>
         </w:rPr>
         <w:t xml:space="preserve">lsmod для перегляду завантажених модулів ядра.</w:t>
-      </w:r>
-      <w:r>
-        <w:rPr>
-          <w:rtl w:val="0"/>
-        </w:rPr>
       </w:r>
     </w:p>
     <w:p>
@@ -3275,16 +6320,16 @@
           <wp:inline distB="114300" distT="114300" distL="114300" distR="114300">
             <wp:extent cx="4972050" cy="2133600"/>
             <wp:effectExtent b="0" l="0" r="0" t="0"/>
-            <wp:docPr id="2" name="image2.png"/>
+            <wp:docPr id="4" name="image6.png"/>
             <a:graphic>
               <a:graphicData uri="http://schemas.openxmlformats.org/drawingml/2006/picture">
                 <pic:pic>
                   <pic:nvPicPr>
-                    <pic:cNvPr id="0" name="image2.png"/>
+                    <pic:cNvPr id="0" name="image6.png"/>
                     <pic:cNvPicPr preferRelativeResize="0"/>
                   </pic:nvPicPr>
                   <pic:blipFill>
-                    <a:blip r:embed="rId7"/>
+                    <a:blip r:embed="rId13"/>
                     <a:srcRect b="0" l="0" r="0" t="0"/>
                     <a:stretch>
                       <a:fillRect/>
@@ -3460,7 +6505,7 @@
       <w:lvlText w:val="%1."/>
       <w:lvlJc w:val="left"/>
       <w:pPr>
-        <w:ind w:left="1440" w:hanging="360"/>
+        <w:ind w:left="425" w:hanging="360"/>
       </w:pPr>
       <w:rPr>
         <w:u w:val="none"/>
@@ -3472,7 +6517,7 @@
       <w:lvlText w:val="%2."/>
       <w:lvlJc w:val="left"/>
       <w:pPr>
-        <w:ind w:left="2160" w:hanging="360"/>
+        <w:ind w:left="1440" w:hanging="360"/>
       </w:pPr>
       <w:rPr>
         <w:u w:val="none"/>
@@ -3484,7 +6529,7 @@
       <w:lvlText w:val="%3."/>
       <w:lvlJc w:val="right"/>
       <w:pPr>
-        <w:ind w:left="2880" w:hanging="360"/>
+        <w:ind w:left="2160" w:hanging="360"/>
       </w:pPr>
       <w:rPr>
         <w:u w:val="none"/>
@@ -3496,7 +6541,7 @@
       <w:lvlText w:val="%4."/>
       <w:lvlJc w:val="left"/>
       <w:pPr>
-        <w:ind w:left="3600" w:hanging="360"/>
+        <w:ind w:left="2880" w:hanging="360"/>
       </w:pPr>
       <w:rPr>
         <w:u w:val="none"/>
@@ -3508,7 +6553,7 @@
       <w:lvlText w:val="%5."/>
       <w:lvlJc w:val="left"/>
       <w:pPr>
-        <w:ind w:left="4320" w:hanging="360"/>
+        <w:ind w:left="3600" w:hanging="360"/>
       </w:pPr>
       <w:rPr>
         <w:u w:val="none"/>
@@ -3520,7 +6565,7 @@
       <w:lvlText w:val="%6."/>
       <w:lvlJc w:val="right"/>
       <w:pPr>
-        <w:ind w:left="5040" w:hanging="360"/>
+        <w:ind w:left="4320" w:hanging="360"/>
       </w:pPr>
       <w:rPr>
         <w:u w:val="none"/>
@@ -3532,7 +6577,7 @@
       <w:lvlText w:val="%7."/>
       <w:lvlJc w:val="left"/>
       <w:pPr>
-        <w:ind w:left="5760" w:hanging="360"/>
+        <w:ind w:left="5040" w:hanging="360"/>
       </w:pPr>
       <w:rPr>
         <w:u w:val="none"/>
@@ -3544,7 +6589,7 @@
       <w:lvlText w:val="%8."/>
       <w:lvlJc w:val="left"/>
       <w:pPr>
-        <w:ind w:left="6480" w:hanging="360"/>
+        <w:ind w:left="5760" w:hanging="360"/>
       </w:pPr>
       <w:rPr>
         <w:u w:val="none"/>
@@ -3556,7 +6601,7 @@
       <w:lvlText w:val="%9."/>
       <w:lvlJc w:val="right"/>
       <w:pPr>
-        <w:ind w:left="7200" w:hanging="360"/>
+        <w:ind w:left="6480" w:hanging="360"/>
       </w:pPr>
       <w:rPr>
         <w:u w:val="none"/>
@@ -3570,7 +6615,7 @@
       <w:lvlText w:val="%1."/>
       <w:lvlJc w:val="left"/>
       <w:pPr>
-        <w:ind w:left="720" w:hanging="360"/>
+        <w:ind w:left="425" w:hanging="360"/>
       </w:pPr>
       <w:rPr>
         <w:u w:val="none"/>
@@ -3680,106 +6725,106 @@
       <w:lvlText w:val="-"/>
       <w:lvlJc w:val="left"/>
       <w:pPr>
-        <w:ind w:left="720" w:hanging="360"/>
+        <w:ind w:left="1004" w:hanging="360"/>
       </w:pPr>
       <w:rPr>
-        <w:u w:val="none"/>
+        <w:rFonts w:ascii="Times New Roman" w:cs="Times New Roman" w:eastAsia="Times New Roman" w:hAnsi="Times New Roman"/>
       </w:rPr>
     </w:lvl>
     <w:lvl w:ilvl="1">
       <w:start w:val="1"/>
       <w:numFmt w:val="bullet"/>
-      <w:lvlText w:val="-"/>
+      <w:lvlText w:val="o"/>
       <w:lvlJc w:val="left"/>
       <w:pPr>
-        <w:ind w:left="1440" w:hanging="360"/>
+        <w:ind w:left="1724" w:hanging="360"/>
       </w:pPr>
       <w:rPr>
-        <w:u w:val="none"/>
+        <w:rFonts w:ascii="Courier New" w:cs="Courier New" w:eastAsia="Courier New" w:hAnsi="Courier New"/>
       </w:rPr>
     </w:lvl>
     <w:lvl w:ilvl="2">
       <w:start w:val="1"/>
       <w:numFmt w:val="bullet"/>
-      <w:lvlText w:val="-"/>
+      <w:lvlText w:val="▪"/>
       <w:lvlJc w:val="left"/>
       <w:pPr>
-        <w:ind w:left="2160" w:hanging="360"/>
+        <w:ind w:left="2444" w:hanging="360"/>
       </w:pPr>
       <w:rPr>
-        <w:u w:val="none"/>
+        <w:rFonts w:ascii="Noto Sans" w:cs="Noto Sans" w:eastAsia="Noto Sans" w:hAnsi="Noto Sans"/>
       </w:rPr>
     </w:lvl>
     <w:lvl w:ilvl="3">
       <w:start w:val="1"/>
       <w:numFmt w:val="bullet"/>
-      <w:lvlText w:val="-"/>
+      <w:lvlText w:val="●"/>
       <w:lvlJc w:val="left"/>
       <w:pPr>
-        <w:ind w:left="2880" w:hanging="360"/>
+        <w:ind w:left="3164" w:hanging="360"/>
       </w:pPr>
       <w:rPr>
-        <w:u w:val="none"/>
+        <w:rFonts w:ascii="Noto Sans" w:cs="Noto Sans" w:eastAsia="Noto Sans" w:hAnsi="Noto Sans"/>
       </w:rPr>
     </w:lvl>
     <w:lvl w:ilvl="4">
       <w:start w:val="1"/>
       <w:numFmt w:val="bullet"/>
-      <w:lvlText w:val="-"/>
+      <w:lvlText w:val="o"/>
       <w:lvlJc w:val="left"/>
       <w:pPr>
-        <w:ind w:left="3600" w:hanging="360"/>
+        <w:ind w:left="3884" w:hanging="360"/>
       </w:pPr>
       <w:rPr>
-        <w:u w:val="none"/>
+        <w:rFonts w:ascii="Courier New" w:cs="Courier New" w:eastAsia="Courier New" w:hAnsi="Courier New"/>
       </w:rPr>
     </w:lvl>
     <w:lvl w:ilvl="5">
       <w:start w:val="1"/>
       <w:numFmt w:val="bullet"/>
-      <w:lvlText w:val="-"/>
+      <w:lvlText w:val="▪"/>
       <w:lvlJc w:val="left"/>
       <w:pPr>
-        <w:ind w:left="4320" w:hanging="360"/>
+        <w:ind w:left="4604" w:hanging="360"/>
       </w:pPr>
       <w:rPr>
-        <w:u w:val="none"/>
+        <w:rFonts w:ascii="Noto Sans" w:cs="Noto Sans" w:eastAsia="Noto Sans" w:hAnsi="Noto Sans"/>
       </w:rPr>
     </w:lvl>
     <w:lvl w:ilvl="6">
       <w:start w:val="1"/>
       <w:numFmt w:val="bullet"/>
-      <w:lvlText w:val="-"/>
+      <w:lvlText w:val="●"/>
       <w:lvlJc w:val="left"/>
       <w:pPr>
-        <w:ind w:left="5040" w:hanging="360"/>
+        <w:ind w:left="5324" w:hanging="360"/>
       </w:pPr>
       <w:rPr>
-        <w:u w:val="none"/>
+        <w:rFonts w:ascii="Noto Sans" w:cs="Noto Sans" w:eastAsia="Noto Sans" w:hAnsi="Noto Sans"/>
       </w:rPr>
     </w:lvl>
     <w:lvl w:ilvl="7">
       <w:start w:val="1"/>
       <w:numFmt w:val="bullet"/>
-      <w:lvlText w:val="-"/>
+      <w:lvlText w:val="o"/>
       <w:lvlJc w:val="left"/>
       <w:pPr>
-        <w:ind w:left="5760" w:hanging="360"/>
+        <w:ind w:left="6044" w:hanging="360"/>
       </w:pPr>
       <w:rPr>
-        <w:u w:val="none"/>
+        <w:rFonts w:ascii="Courier New" w:cs="Courier New" w:eastAsia="Courier New" w:hAnsi="Courier New"/>
       </w:rPr>
     </w:lvl>
     <w:lvl w:ilvl="8">
       <w:start w:val="1"/>
       <w:numFmt w:val="bullet"/>
-      <w:lvlText w:val="-"/>
+      <w:lvlText w:val="▪"/>
       <w:lvlJc w:val="left"/>
       <w:pPr>
-        <w:ind w:left="6480" w:hanging="360"/>
+        <w:ind w:left="6764" w:hanging="360"/>
       </w:pPr>
       <w:rPr>
-        <w:u w:val="none"/>
+        <w:rFonts w:ascii="Noto Sans" w:cs="Noto Sans" w:eastAsia="Noto Sans" w:hAnsi="Noto Sans"/>
       </w:rPr>
     </w:lvl>
   </w:abstractNum>
@@ -3790,9 +6835,11 @@
       <w:lvlText w:val="%1."/>
       <w:lvlJc w:val="left"/>
       <w:pPr>
-        <w:ind w:left="425" w:hanging="360"/>
+        <w:ind w:left="425.19685039370086" w:hanging="360"/>
       </w:pPr>
       <w:rPr>
+        <w:sz w:val="16"/>
+        <w:szCs w:val="16"/>
         <w:u w:val="none"/>
       </w:rPr>
     </w:lvl>
@@ -3900,7 +6947,7 @@
       <w:lvlText w:val="%1."/>
       <w:lvlJc w:val="left"/>
       <w:pPr>
-        <w:ind w:left="425" w:hanging="360"/>
+        <w:ind w:left="1440" w:hanging="360"/>
       </w:pPr>
       <w:rPr>
         <w:u w:val="none"/>
@@ -3912,7 +6959,7 @@
       <w:lvlText w:val="%2."/>
       <w:lvlJc w:val="left"/>
       <w:pPr>
-        <w:ind w:left="1440" w:hanging="360"/>
+        <w:ind w:left="2160" w:hanging="360"/>
       </w:pPr>
       <w:rPr>
         <w:u w:val="none"/>
@@ -3924,7 +6971,7 @@
       <w:lvlText w:val="%3."/>
       <w:lvlJc w:val="right"/>
       <w:pPr>
-        <w:ind w:left="2160" w:hanging="360"/>
+        <w:ind w:left="2880" w:hanging="360"/>
       </w:pPr>
       <w:rPr>
         <w:u w:val="none"/>
@@ -3936,7 +6983,7 @@
       <w:lvlText w:val="%4."/>
       <w:lvlJc w:val="left"/>
       <w:pPr>
-        <w:ind w:left="2880" w:hanging="360"/>
+        <w:ind w:left="3600" w:hanging="360"/>
       </w:pPr>
       <w:rPr>
         <w:u w:val="none"/>
@@ -3948,7 +6995,7 @@
       <w:lvlText w:val="%5."/>
       <w:lvlJc w:val="left"/>
       <w:pPr>
-        <w:ind w:left="3600" w:hanging="360"/>
+        <w:ind w:left="4320" w:hanging="360"/>
       </w:pPr>
       <w:rPr>
         <w:u w:val="none"/>
@@ -3960,7 +7007,7 @@
       <w:lvlText w:val="%6."/>
       <w:lvlJc w:val="right"/>
       <w:pPr>
-        <w:ind w:left="4320" w:hanging="360"/>
+        <w:ind w:left="5040" w:hanging="360"/>
       </w:pPr>
       <w:rPr>
         <w:u w:val="none"/>
@@ -3972,7 +7019,7 @@
       <w:lvlText w:val="%7."/>
       <w:lvlJc w:val="left"/>
       <w:pPr>
-        <w:ind w:left="5040" w:hanging="360"/>
+        <w:ind w:left="5760" w:hanging="360"/>
       </w:pPr>
       <w:rPr>
         <w:u w:val="none"/>
@@ -3984,7 +7031,7 @@
       <w:lvlText w:val="%8."/>
       <w:lvlJc w:val="left"/>
       <w:pPr>
-        <w:ind w:left="5760" w:hanging="360"/>
+        <w:ind w:left="6480" w:hanging="360"/>
       </w:pPr>
       <w:rPr>
         <w:u w:val="none"/>
@@ -3995,6 +7042,226 @@
       <w:numFmt w:val="lowerRoman"/>
       <w:lvlText w:val="%9."/>
       <w:lvlJc w:val="right"/>
+      <w:pPr>
+        <w:ind w:left="7200" w:hanging="360"/>
+      </w:pPr>
+      <w:rPr>
+        <w:u w:val="none"/>
+      </w:rPr>
+    </w:lvl>
+  </w:abstractNum>
+  <w:abstractNum w:abstractNumId="6">
+    <w:lvl w:ilvl="0">
+      <w:start w:val="1"/>
+      <w:numFmt w:val="decimal"/>
+      <w:lvlText w:val="%1."/>
+      <w:lvlJc w:val="left"/>
+      <w:pPr>
+        <w:ind w:left="720" w:hanging="360"/>
+      </w:pPr>
+      <w:rPr>
+        <w:u w:val="none"/>
+      </w:rPr>
+    </w:lvl>
+    <w:lvl w:ilvl="1">
+      <w:start w:val="1"/>
+      <w:numFmt w:val="lowerLetter"/>
+      <w:lvlText w:val="%2."/>
+      <w:lvlJc w:val="left"/>
+      <w:pPr>
+        <w:ind w:left="1440" w:hanging="360"/>
+      </w:pPr>
+      <w:rPr>
+        <w:u w:val="none"/>
+      </w:rPr>
+    </w:lvl>
+    <w:lvl w:ilvl="2">
+      <w:start w:val="1"/>
+      <w:numFmt w:val="lowerRoman"/>
+      <w:lvlText w:val="%3."/>
+      <w:lvlJc w:val="right"/>
+      <w:pPr>
+        <w:ind w:left="2160" w:hanging="360"/>
+      </w:pPr>
+      <w:rPr>
+        <w:u w:val="none"/>
+      </w:rPr>
+    </w:lvl>
+    <w:lvl w:ilvl="3">
+      <w:start w:val="1"/>
+      <w:numFmt w:val="decimal"/>
+      <w:lvlText w:val="%4."/>
+      <w:lvlJc w:val="left"/>
+      <w:pPr>
+        <w:ind w:left="2880" w:hanging="360"/>
+      </w:pPr>
+      <w:rPr>
+        <w:u w:val="none"/>
+      </w:rPr>
+    </w:lvl>
+    <w:lvl w:ilvl="4">
+      <w:start w:val="1"/>
+      <w:numFmt w:val="lowerLetter"/>
+      <w:lvlText w:val="%5."/>
+      <w:lvlJc w:val="left"/>
+      <w:pPr>
+        <w:ind w:left="3600" w:hanging="360"/>
+      </w:pPr>
+      <w:rPr>
+        <w:u w:val="none"/>
+      </w:rPr>
+    </w:lvl>
+    <w:lvl w:ilvl="5">
+      <w:start w:val="1"/>
+      <w:numFmt w:val="lowerRoman"/>
+      <w:lvlText w:val="%6."/>
+      <w:lvlJc w:val="right"/>
+      <w:pPr>
+        <w:ind w:left="4320" w:hanging="360"/>
+      </w:pPr>
+      <w:rPr>
+        <w:u w:val="none"/>
+      </w:rPr>
+    </w:lvl>
+    <w:lvl w:ilvl="6">
+      <w:start w:val="1"/>
+      <w:numFmt w:val="decimal"/>
+      <w:lvlText w:val="%7."/>
+      <w:lvlJc w:val="left"/>
+      <w:pPr>
+        <w:ind w:left="5040" w:hanging="360"/>
+      </w:pPr>
+      <w:rPr>
+        <w:u w:val="none"/>
+      </w:rPr>
+    </w:lvl>
+    <w:lvl w:ilvl="7">
+      <w:start w:val="1"/>
+      <w:numFmt w:val="lowerLetter"/>
+      <w:lvlText w:val="%8."/>
+      <w:lvlJc w:val="left"/>
+      <w:pPr>
+        <w:ind w:left="5760" w:hanging="360"/>
+      </w:pPr>
+      <w:rPr>
+        <w:u w:val="none"/>
+      </w:rPr>
+    </w:lvl>
+    <w:lvl w:ilvl="8">
+      <w:start w:val="1"/>
+      <w:numFmt w:val="lowerRoman"/>
+      <w:lvlText w:val="%9."/>
+      <w:lvlJc w:val="right"/>
+      <w:pPr>
+        <w:ind w:left="6480" w:hanging="360"/>
+      </w:pPr>
+      <w:rPr>
+        <w:u w:val="none"/>
+      </w:rPr>
+    </w:lvl>
+  </w:abstractNum>
+  <w:abstractNum w:abstractNumId="7">
+    <w:lvl w:ilvl="0">
+      <w:start w:val="1"/>
+      <w:numFmt w:val="bullet"/>
+      <w:lvlText w:val="-"/>
+      <w:lvlJc w:val="left"/>
+      <w:pPr>
+        <w:ind w:left="720" w:hanging="360"/>
+      </w:pPr>
+      <w:rPr>
+        <w:u w:val="none"/>
+      </w:rPr>
+    </w:lvl>
+    <w:lvl w:ilvl="1">
+      <w:start w:val="1"/>
+      <w:numFmt w:val="bullet"/>
+      <w:lvlText w:val="-"/>
+      <w:lvlJc w:val="left"/>
+      <w:pPr>
+        <w:ind w:left="1440" w:hanging="360"/>
+      </w:pPr>
+      <w:rPr>
+        <w:u w:val="none"/>
+      </w:rPr>
+    </w:lvl>
+    <w:lvl w:ilvl="2">
+      <w:start w:val="1"/>
+      <w:numFmt w:val="bullet"/>
+      <w:lvlText w:val="-"/>
+      <w:lvlJc w:val="left"/>
+      <w:pPr>
+        <w:ind w:left="2160" w:hanging="360"/>
+      </w:pPr>
+      <w:rPr>
+        <w:u w:val="none"/>
+      </w:rPr>
+    </w:lvl>
+    <w:lvl w:ilvl="3">
+      <w:start w:val="1"/>
+      <w:numFmt w:val="bullet"/>
+      <w:lvlText w:val="-"/>
+      <w:lvlJc w:val="left"/>
+      <w:pPr>
+        <w:ind w:left="2880" w:hanging="360"/>
+      </w:pPr>
+      <w:rPr>
+        <w:u w:val="none"/>
+      </w:rPr>
+    </w:lvl>
+    <w:lvl w:ilvl="4">
+      <w:start w:val="1"/>
+      <w:numFmt w:val="bullet"/>
+      <w:lvlText w:val="-"/>
+      <w:lvlJc w:val="left"/>
+      <w:pPr>
+        <w:ind w:left="3600" w:hanging="360"/>
+      </w:pPr>
+      <w:rPr>
+        <w:u w:val="none"/>
+      </w:rPr>
+    </w:lvl>
+    <w:lvl w:ilvl="5">
+      <w:start w:val="1"/>
+      <w:numFmt w:val="bullet"/>
+      <w:lvlText w:val="-"/>
+      <w:lvlJc w:val="left"/>
+      <w:pPr>
+        <w:ind w:left="4320" w:hanging="360"/>
+      </w:pPr>
+      <w:rPr>
+        <w:u w:val="none"/>
+      </w:rPr>
+    </w:lvl>
+    <w:lvl w:ilvl="6">
+      <w:start w:val="1"/>
+      <w:numFmt w:val="bullet"/>
+      <w:lvlText w:val="-"/>
+      <w:lvlJc w:val="left"/>
+      <w:pPr>
+        <w:ind w:left="5040" w:hanging="360"/>
+      </w:pPr>
+      <w:rPr>
+        <w:u w:val="none"/>
+      </w:rPr>
+    </w:lvl>
+    <w:lvl w:ilvl="7">
+      <w:start w:val="1"/>
+      <w:numFmt w:val="bullet"/>
+      <w:lvlText w:val="-"/>
+      <w:lvlJc w:val="left"/>
+      <w:pPr>
+        <w:ind w:left="5760" w:hanging="360"/>
+      </w:pPr>
+      <w:rPr>
+        <w:u w:val="none"/>
+      </w:rPr>
+    </w:lvl>
+    <w:lvl w:ilvl="8">
+      <w:start w:val="1"/>
+      <w:numFmt w:val="bullet"/>
+      <w:lvlText w:val="-"/>
+      <w:lvlJc w:val="left"/>
       <w:pPr>
         <w:ind w:left="6480" w:hanging="360"/>
       </w:pPr>
@@ -4017,6 +7284,12 @@
   </w:num>
   <w:num w:numId="5">
     <w:abstractNumId w:val="5"/>
+  </w:num>
+  <w:num w:numId="6">
+    <w:abstractNumId w:val="6"/>
+  </w:num>
+  <w:num w:numId="7">
+    <w:abstractNumId w:val="7"/>
   </w:num>
 </w:numbering>
 </file>
@@ -4160,6 +7433,19 @@
     </w:rPr>
   </w:style>
   <w:style w:type="table" w:styleId="Table1">
+    <w:basedOn w:val="TableNormal"/>
+    <w:tblPr>
+      <w:tblStyleRowBandSize w:val="1"/>
+      <w:tblStyleColBandSize w:val="1"/>
+      <w:tblCellMar>
+        <w:top w:w="100.0" w:type="dxa"/>
+        <w:left w:w="100.0" w:type="dxa"/>
+        <w:bottom w:w="100.0" w:type="dxa"/>
+        <w:right w:w="100.0" w:type="dxa"/>
+      </w:tblCellMar>
+    </w:tblPr>
+  </w:style>
+  <w:style w:type="table" w:styleId="Table2">
     <w:basedOn w:val="TableNormal"/>
     <w:tblPr>
       <w:tblStyleRowBandSize w:val="1"/>

</xml_diff>